<commit_message>
adding signalfire, removing high school
</commit_message>
<xml_diff>
--- a/Resume1.docx
+++ b/Resume1.docx
@@ -106,17 +106,19 @@
     <w:p>
       <w:pPr>
         <w:rPr>
-          <w:sz w:val="24"/>
-          <w:szCs w:val="24"/>
-        </w:rPr>
-      </w:pPr>
-      <w:r>
-        <w:rPr>
           <w:b/>
           <w:bCs/>
           <w:sz w:val="24"/>
           <w:szCs w:val="24"/>
         </w:rPr>
+      </w:pPr>
+      <w:r>
+        <w:rPr>
+          <w:b/>
+          <w:bCs/>
+          <w:sz w:val="24"/>
+          <w:szCs w:val="24"/>
+        </w:rPr>
         <w:t>Experience</w:t>
       </w:r>
     </w:p>
@@ -127,6 +129,102 @@
           <w:szCs w:val="24"/>
         </w:rPr>
       </w:pPr>
+      <w:proofErr w:type="spellStart"/>
+      <w:r>
+        <w:rPr>
+          <w:sz w:val="24"/>
+          <w:szCs w:val="24"/>
+        </w:rPr>
+        <w:t>SignalFire</w:t>
+      </w:r>
+      <w:proofErr w:type="spellEnd"/>
+      <w:r>
+        <w:rPr>
+          <w:sz w:val="24"/>
+          <w:szCs w:val="24"/>
+        </w:rPr>
+        <w:t xml:space="preserve"> Wireless Telemetry – Engineering Intern (May 2024 – August 2024)</w:t>
+      </w:r>
+    </w:p>
+    <w:p>
+      <w:pPr>
+        <w:pStyle w:val="ListParagraph"/>
+        <w:numPr>
+          <w:ilvl w:val="0"/>
+          <w:numId w:val="3"/>
+        </w:numPr>
+        <w:rPr>
+          <w:b/>
+          <w:bCs/>
+          <w:sz w:val="24"/>
+          <w:szCs w:val="24"/>
+        </w:rPr>
+      </w:pPr>
+      <w:r>
+        <w:rPr>
+          <w:b/>
+          <w:bCs/>
+          <w:sz w:val="24"/>
+          <w:szCs w:val="24"/>
+        </w:rPr>
+        <w:t>Developed and integrated a web server using Mongoose WS to interact with a radio communications device to eliminate locally interacting with the device.</w:t>
+      </w:r>
+    </w:p>
+    <w:p>
+      <w:pPr>
+        <w:pStyle w:val="ListParagraph"/>
+        <w:numPr>
+          <w:ilvl w:val="0"/>
+          <w:numId w:val="3"/>
+        </w:numPr>
+        <w:rPr>
+          <w:b/>
+          <w:bCs/>
+          <w:sz w:val="24"/>
+          <w:szCs w:val="24"/>
+        </w:rPr>
+      </w:pPr>
+      <w:r>
+        <w:rPr>
+          <w:b/>
+          <w:bCs/>
+          <w:sz w:val="24"/>
+          <w:szCs w:val="24"/>
+        </w:rPr>
+        <w:t>Assisted in the creation of a new variant of a cellular communications device.</w:t>
+      </w:r>
+    </w:p>
+    <w:p>
+      <w:pPr>
+        <w:pStyle w:val="ListParagraph"/>
+        <w:numPr>
+          <w:ilvl w:val="0"/>
+          <w:numId w:val="3"/>
+        </w:numPr>
+        <w:rPr>
+          <w:b/>
+          <w:bCs/>
+          <w:sz w:val="24"/>
+          <w:szCs w:val="24"/>
+        </w:rPr>
+      </w:pPr>
+      <w:r>
+        <w:rPr>
+          <w:b/>
+          <w:bCs/>
+          <w:sz w:val="24"/>
+          <w:szCs w:val="24"/>
+        </w:rPr>
+        <w:t>Utilized Microsoft Visual Studio to add new environments to an existing tool to locally interact with devices.</w:t>
+      </w:r>
+    </w:p>
+    <w:p>
+      <w:pPr>
+        <w:rPr>
+          <w:sz w:val="24"/>
+          <w:szCs w:val="24"/>
+        </w:rPr>
+      </w:pPr>
       <w:r>
         <w:rPr>
           <w:sz w:val="24"/>
@@ -146,7 +244,7 @@
           <w:sz w:val="24"/>
           <w:szCs w:val="24"/>
         </w:rPr>
-        <w:t>Ongoing</w:t>
+        <w:t>August 2024</w:t>
       </w:r>
       <w:r>
         <w:rPr>
@@ -937,190 +1035,6 @@
           <w:szCs w:val="24"/>
         </w:rPr>
         <w:t>Deans List for Two Semesters</w:t>
-      </w:r>
-    </w:p>
-    <w:p>
-      <w:pPr>
-        <w:rPr>
-          <w:sz w:val="24"/>
-          <w:szCs w:val="24"/>
-        </w:rPr>
-      </w:pPr>
-      <w:r>
-        <w:rPr>
-          <w:sz w:val="24"/>
-          <w:szCs w:val="24"/>
-        </w:rPr>
-        <w:t>Maynard High School (August 2018 – May 202</w:t>
-      </w:r>
-      <w:r>
-        <w:rPr>
-          <w:sz w:val="24"/>
-          <w:szCs w:val="24"/>
-        </w:rPr>
-        <w:t>2</w:t>
-      </w:r>
-      <w:r>
-        <w:rPr>
-          <w:sz w:val="24"/>
-          <w:szCs w:val="24"/>
-        </w:rPr>
-        <w:t>)</w:t>
-      </w:r>
-    </w:p>
-    <w:p>
-      <w:pPr>
-        <w:pStyle w:val="ListParagraph"/>
-        <w:numPr>
-          <w:ilvl w:val="0"/>
-          <w:numId w:val="1"/>
-        </w:numPr>
-        <w:rPr>
-          <w:sz w:val="24"/>
-          <w:szCs w:val="24"/>
-        </w:rPr>
-      </w:pPr>
-      <w:r>
-        <w:rPr>
-          <w:sz w:val="24"/>
-          <w:szCs w:val="24"/>
-        </w:rPr>
-        <w:t>Leadership</w:t>
-      </w:r>
-    </w:p>
-    <w:p>
-      <w:pPr>
-        <w:pStyle w:val="ListParagraph"/>
-        <w:numPr>
-          <w:ilvl w:val="1"/>
-          <w:numId w:val="1"/>
-        </w:numPr>
-        <w:rPr>
-          <w:sz w:val="24"/>
-          <w:szCs w:val="24"/>
-        </w:rPr>
-      </w:pPr>
-      <w:r>
-        <w:rPr>
-          <w:sz w:val="24"/>
-          <w:szCs w:val="24"/>
-        </w:rPr>
-        <w:t xml:space="preserve">AV Club CEO – </w:t>
-      </w:r>
-      <w:r>
-        <w:rPr>
-          <w:sz w:val="24"/>
-          <w:szCs w:val="24"/>
-        </w:rPr>
-        <w:t>Led the club alongside four others, raised $30,000 for Beacon Santa Fund.</w:t>
-      </w:r>
-    </w:p>
-    <w:p>
-      <w:pPr>
-        <w:pStyle w:val="ListParagraph"/>
-        <w:numPr>
-          <w:ilvl w:val="1"/>
-          <w:numId w:val="1"/>
-        </w:numPr>
-        <w:rPr>
-          <w:sz w:val="24"/>
-          <w:szCs w:val="24"/>
-        </w:rPr>
-      </w:pPr>
-      <w:r>
-        <w:rPr>
-          <w:sz w:val="24"/>
-          <w:szCs w:val="24"/>
-        </w:rPr>
-        <w:t>Sp</w:t>
-      </w:r>
-      <w:r>
-        <w:rPr>
-          <w:sz w:val="24"/>
-          <w:szCs w:val="24"/>
-        </w:rPr>
-        <w:t>or</w:t>
-      </w:r>
-      <w:r>
-        <w:rPr>
-          <w:sz w:val="24"/>
-          <w:szCs w:val="24"/>
-        </w:rPr>
-        <w:t>ts Captain – Led workouts and inspired a friendly yet competitive community.</w:t>
-      </w:r>
-    </w:p>
-    <w:p>
-      <w:pPr>
-        <w:pStyle w:val="ListParagraph"/>
-        <w:numPr>
-          <w:ilvl w:val="0"/>
-          <w:numId w:val="1"/>
-        </w:numPr>
-        <w:rPr>
-          <w:sz w:val="24"/>
-          <w:szCs w:val="24"/>
-        </w:rPr>
-      </w:pPr>
-      <w:r>
-        <w:rPr>
-          <w:sz w:val="24"/>
-          <w:szCs w:val="24"/>
-        </w:rPr>
-        <w:t>Awards and GPA</w:t>
-      </w:r>
-    </w:p>
-    <w:p>
-      <w:pPr>
-        <w:pStyle w:val="ListParagraph"/>
-        <w:numPr>
-          <w:ilvl w:val="1"/>
-          <w:numId w:val="1"/>
-        </w:numPr>
-        <w:rPr>
-          <w:sz w:val="24"/>
-          <w:szCs w:val="24"/>
-        </w:rPr>
-      </w:pPr>
-      <w:r>
-        <w:rPr>
-          <w:sz w:val="24"/>
-          <w:szCs w:val="24"/>
-        </w:rPr>
-        <w:t>Dartmouth Book Award</w:t>
-      </w:r>
-    </w:p>
-    <w:p>
-      <w:pPr>
-        <w:pStyle w:val="ListParagraph"/>
-        <w:numPr>
-          <w:ilvl w:val="1"/>
-          <w:numId w:val="1"/>
-        </w:numPr>
-        <w:rPr>
-          <w:sz w:val="24"/>
-          <w:szCs w:val="24"/>
-        </w:rPr>
-      </w:pPr>
-      <w:r>
-        <w:rPr>
-          <w:sz w:val="24"/>
-          <w:szCs w:val="24"/>
-        </w:rPr>
-        <w:t xml:space="preserve">GPA of </w:t>
-      </w:r>
-      <w:r>
-        <w:rPr>
-          <w:sz w:val="24"/>
-          <w:szCs w:val="24"/>
-        </w:rPr>
-        <w:t>3.78 (</w:t>
-      </w:r>
-      <w:r>
-        <w:rPr>
-          <w:sz w:val="24"/>
-          <w:szCs w:val="24"/>
-        </w:rPr>
-        <w:t>Top 20% of class)</w:t>
       </w:r>
     </w:p>
     <w:p>
@@ -1543,6 +1457,119 @@
     </w:lvl>
   </w:abstractNum>
   <w:abstractNum w:abstractNumId="1" w15:restartNumberingAfterBreak="0">
+    <w:nsid w:val="18885011"/>
+    <w:multiLevelType w:val="hybridMultilevel"/>
+    <w:tmpl w:val="E1F8946E"/>
+    <w:lvl w:ilvl="0" w:tplc="04090001">
+      <w:start w:val="1"/>
+      <w:numFmt w:val="bullet"/>
+      <w:lvlText w:val=""/>
+      <w:lvlJc w:val="left"/>
+      <w:pPr>
+        <w:ind w:left="720" w:hanging="360"/>
+      </w:pPr>
+      <w:rPr>
+        <w:rFonts w:ascii="Symbol" w:hAnsi="Symbol" w:hint="default"/>
+      </w:rPr>
+    </w:lvl>
+    <w:lvl w:ilvl="1" w:tplc="04090003" w:tentative="1">
+      <w:start w:val="1"/>
+      <w:numFmt w:val="bullet"/>
+      <w:lvlText w:val="o"/>
+      <w:lvlJc w:val="left"/>
+      <w:pPr>
+        <w:ind w:left="1440" w:hanging="360"/>
+      </w:pPr>
+      <w:rPr>
+        <w:rFonts w:ascii="Courier New" w:hAnsi="Courier New" w:cs="Courier New" w:hint="default"/>
+      </w:rPr>
+    </w:lvl>
+    <w:lvl w:ilvl="2" w:tplc="04090005" w:tentative="1">
+      <w:start w:val="1"/>
+      <w:numFmt w:val="bullet"/>
+      <w:lvlText w:val=""/>
+      <w:lvlJc w:val="left"/>
+      <w:pPr>
+        <w:ind w:left="2160" w:hanging="360"/>
+      </w:pPr>
+      <w:rPr>
+        <w:rFonts w:ascii="Wingdings" w:hAnsi="Wingdings" w:hint="default"/>
+      </w:rPr>
+    </w:lvl>
+    <w:lvl w:ilvl="3" w:tplc="04090001" w:tentative="1">
+      <w:start w:val="1"/>
+      <w:numFmt w:val="bullet"/>
+      <w:lvlText w:val=""/>
+      <w:lvlJc w:val="left"/>
+      <w:pPr>
+        <w:ind w:left="2880" w:hanging="360"/>
+      </w:pPr>
+      <w:rPr>
+        <w:rFonts w:ascii="Symbol" w:hAnsi="Symbol" w:hint="default"/>
+      </w:rPr>
+    </w:lvl>
+    <w:lvl w:ilvl="4" w:tplc="04090003" w:tentative="1">
+      <w:start w:val="1"/>
+      <w:numFmt w:val="bullet"/>
+      <w:lvlText w:val="o"/>
+      <w:lvlJc w:val="left"/>
+      <w:pPr>
+        <w:ind w:left="3600" w:hanging="360"/>
+      </w:pPr>
+      <w:rPr>
+        <w:rFonts w:ascii="Courier New" w:hAnsi="Courier New" w:cs="Courier New" w:hint="default"/>
+      </w:rPr>
+    </w:lvl>
+    <w:lvl w:ilvl="5" w:tplc="04090005" w:tentative="1">
+      <w:start w:val="1"/>
+      <w:numFmt w:val="bullet"/>
+      <w:lvlText w:val=""/>
+      <w:lvlJc w:val="left"/>
+      <w:pPr>
+        <w:ind w:left="4320" w:hanging="360"/>
+      </w:pPr>
+      <w:rPr>
+        <w:rFonts w:ascii="Wingdings" w:hAnsi="Wingdings" w:hint="default"/>
+      </w:rPr>
+    </w:lvl>
+    <w:lvl w:ilvl="6" w:tplc="04090001" w:tentative="1">
+      <w:start w:val="1"/>
+      <w:numFmt w:val="bullet"/>
+      <w:lvlText w:val=""/>
+      <w:lvlJc w:val="left"/>
+      <w:pPr>
+        <w:ind w:left="5040" w:hanging="360"/>
+      </w:pPr>
+      <w:rPr>
+        <w:rFonts w:ascii="Symbol" w:hAnsi="Symbol" w:hint="default"/>
+      </w:rPr>
+    </w:lvl>
+    <w:lvl w:ilvl="7" w:tplc="04090003" w:tentative="1">
+      <w:start w:val="1"/>
+      <w:numFmt w:val="bullet"/>
+      <w:lvlText w:val="o"/>
+      <w:lvlJc w:val="left"/>
+      <w:pPr>
+        <w:ind w:left="5760" w:hanging="360"/>
+      </w:pPr>
+      <w:rPr>
+        <w:rFonts w:ascii="Courier New" w:hAnsi="Courier New" w:cs="Courier New" w:hint="default"/>
+      </w:rPr>
+    </w:lvl>
+    <w:lvl w:ilvl="8" w:tplc="04090005" w:tentative="1">
+      <w:start w:val="1"/>
+      <w:numFmt w:val="bullet"/>
+      <w:lvlText w:val=""/>
+      <w:lvlJc w:val="left"/>
+      <w:pPr>
+        <w:ind w:left="6480" w:hanging="360"/>
+      </w:pPr>
+      <w:rPr>
+        <w:rFonts w:ascii="Wingdings" w:hAnsi="Wingdings" w:hint="default"/>
+      </w:rPr>
+    </w:lvl>
+  </w:abstractNum>
+  <w:abstractNum w:abstractNumId="2" w15:restartNumberingAfterBreak="0">
     <w:nsid w:val="1E0563DD"/>
     <w:multiLevelType w:val="hybridMultilevel"/>
     <w:tmpl w:val="702CD98C"/>
@@ -1656,10 +1683,13 @@
     </w:lvl>
   </w:abstractNum>
   <w:num w:numId="1" w16cid:durableId="706445195">
-    <w:abstractNumId w:val="1"/>
+    <w:abstractNumId w:val="2"/>
   </w:num>
   <w:num w:numId="2" w16cid:durableId="1073242348">
     <w:abstractNumId w:val="0"/>
+  </w:num>
+  <w:num w:numId="3" w16cid:durableId="409348789">
+    <w:abstractNumId w:val="1"/>
   </w:num>
 </w:numbering>
 </file>

</xml_diff>

<commit_message>
removed orchid, put education above experience
</commit_message>
<xml_diff>
--- a/Resume1.docx
+++ b/Resume1.docx
@@ -102,6 +102,429 @@
         </w:rPr>
         <w:t>problem solving, leadership, and communication. Searching for experience in a field related to Electrical and Computer Engineering.</w:t>
       </w:r>
+    </w:p>
+    <w:p>
+      <w:pPr>
+        <w:pStyle w:val="ContactInfo"/>
+        <w:jc w:val="left"/>
+        <w:rPr>
+          <w:color w:val="000000" w:themeColor="text1"/>
+          <w:sz w:val="24"/>
+          <w:szCs w:val="24"/>
+        </w:rPr>
+      </w:pPr>
+    </w:p>
+    <w:p>
+      <w:pPr>
+        <w:rPr>
+          <w:sz w:val="24"/>
+          <w:szCs w:val="24"/>
+        </w:rPr>
+      </w:pPr>
+      <w:r>
+        <w:rPr>
+          <w:b/>
+          <w:bCs/>
+          <w:sz w:val="24"/>
+          <w:szCs w:val="24"/>
+        </w:rPr>
+        <w:t>Education</w:t>
+      </w:r>
+    </w:p>
+    <w:p>
+      <w:pPr>
+        <w:rPr>
+          <w:sz w:val="24"/>
+          <w:szCs w:val="24"/>
+        </w:rPr>
+      </w:pPr>
+      <w:r>
+        <w:rPr>
+          <w:sz w:val="24"/>
+          <w:szCs w:val="24"/>
+        </w:rPr>
+        <w:t>Worcester Polytechnic Institute (August 2022 – Ongoing)</w:t>
+      </w:r>
+      <w:r>
+        <w:rPr>
+          <w:sz w:val="24"/>
+          <w:szCs w:val="24"/>
+        </w:rPr>
+        <w:t xml:space="preserve"> – Major: Electrical and Computer Engineering</w:t>
+      </w:r>
+    </w:p>
+    <w:p>
+      <w:pPr>
+        <w:pStyle w:val="ListParagraph"/>
+        <w:numPr>
+          <w:ilvl w:val="0"/>
+          <w:numId w:val="1"/>
+        </w:numPr>
+        <w:rPr>
+          <w:sz w:val="24"/>
+          <w:szCs w:val="24"/>
+        </w:rPr>
+      </w:pPr>
+      <w:r>
+        <w:rPr>
+          <w:sz w:val="24"/>
+          <w:szCs w:val="24"/>
+        </w:rPr>
+        <w:t>Applicable Courses:</w:t>
+      </w:r>
+    </w:p>
+    <w:p>
+      <w:pPr>
+        <w:pStyle w:val="ListParagraph"/>
+        <w:numPr>
+          <w:ilvl w:val="1"/>
+          <w:numId w:val="1"/>
+        </w:numPr>
+        <w:rPr>
+          <w:sz w:val="24"/>
+          <w:szCs w:val="24"/>
+        </w:rPr>
+      </w:pPr>
+      <w:r>
+        <w:rPr>
+          <w:sz w:val="24"/>
+          <w:szCs w:val="24"/>
+        </w:rPr>
+        <w:t>Introduction to Electrical and Computer Engineering</w:t>
+      </w:r>
+      <w:r>
+        <w:rPr>
+          <w:sz w:val="24"/>
+          <w:szCs w:val="24"/>
+        </w:rPr>
+        <w:t xml:space="preserve"> – Basic circuits</w:t>
+      </w:r>
+    </w:p>
+    <w:p>
+      <w:pPr>
+        <w:pStyle w:val="ListParagraph"/>
+        <w:numPr>
+          <w:ilvl w:val="1"/>
+          <w:numId w:val="1"/>
+        </w:numPr>
+        <w:rPr>
+          <w:sz w:val="24"/>
+          <w:szCs w:val="24"/>
+        </w:rPr>
+      </w:pPr>
+      <w:r>
+        <w:rPr>
+          <w:sz w:val="24"/>
+          <w:szCs w:val="24"/>
+        </w:rPr>
+        <w:t>Introduction to Digital Circuit Design</w:t>
+      </w:r>
+      <w:r>
+        <w:rPr>
+          <w:sz w:val="24"/>
+          <w:szCs w:val="24"/>
+        </w:rPr>
+        <w:t xml:space="preserve"> </w:t>
+      </w:r>
+      <w:r>
+        <w:rPr>
+          <w:sz w:val="24"/>
+          <w:szCs w:val="24"/>
+        </w:rPr>
+        <w:t>–</w:t>
+      </w:r>
+      <w:r>
+        <w:rPr>
+          <w:sz w:val="24"/>
+          <w:szCs w:val="24"/>
+        </w:rPr>
+        <w:t xml:space="preserve"> Verilog</w:t>
+      </w:r>
+      <w:r>
+        <w:rPr>
+          <w:sz w:val="24"/>
+          <w:szCs w:val="24"/>
+        </w:rPr>
+        <w:t>, FPGAs</w:t>
+      </w:r>
+    </w:p>
+    <w:p>
+      <w:pPr>
+        <w:pStyle w:val="ListParagraph"/>
+        <w:numPr>
+          <w:ilvl w:val="1"/>
+          <w:numId w:val="1"/>
+        </w:numPr>
+        <w:rPr>
+          <w:sz w:val="24"/>
+          <w:szCs w:val="24"/>
+        </w:rPr>
+      </w:pPr>
+      <w:r>
+        <w:rPr>
+          <w:sz w:val="24"/>
+          <w:szCs w:val="24"/>
+        </w:rPr>
+        <w:t>Embedded Computing in Engineering Design</w:t>
+      </w:r>
+    </w:p>
+    <w:p>
+      <w:pPr>
+        <w:pStyle w:val="ListParagraph"/>
+        <w:numPr>
+          <w:ilvl w:val="1"/>
+          <w:numId w:val="1"/>
+        </w:numPr>
+        <w:rPr>
+          <w:sz w:val="24"/>
+          <w:szCs w:val="24"/>
+        </w:rPr>
+      </w:pPr>
+      <w:r>
+        <w:rPr>
+          <w:sz w:val="24"/>
+          <w:szCs w:val="24"/>
+        </w:rPr>
+        <w:t>Electromagnetic Fields</w:t>
+      </w:r>
+      <w:r>
+        <w:rPr>
+          <w:sz w:val="24"/>
+          <w:szCs w:val="24"/>
+        </w:rPr>
+        <w:t xml:space="preserve"> – Transmission Lines</w:t>
+      </w:r>
+    </w:p>
+    <w:p>
+      <w:pPr>
+        <w:pStyle w:val="ListParagraph"/>
+        <w:numPr>
+          <w:ilvl w:val="1"/>
+          <w:numId w:val="1"/>
+        </w:numPr>
+        <w:rPr>
+          <w:sz w:val="24"/>
+          <w:szCs w:val="24"/>
+        </w:rPr>
+      </w:pPr>
+      <w:r>
+        <w:rPr>
+          <w:sz w:val="24"/>
+          <w:szCs w:val="24"/>
+        </w:rPr>
+        <w:t>Electrical Engineering</w:t>
+      </w:r>
+      <w:r>
+        <w:rPr>
+          <w:sz w:val="24"/>
+          <w:szCs w:val="24"/>
+        </w:rPr>
+        <w:t xml:space="preserve"> with</w:t>
+      </w:r>
+      <w:r>
+        <w:rPr>
+          <w:sz w:val="24"/>
+          <w:szCs w:val="24"/>
+        </w:rPr>
+        <w:t xml:space="preserve"> </w:t>
+      </w:r>
+      <w:r>
+        <w:rPr>
+          <w:sz w:val="24"/>
+          <w:szCs w:val="24"/>
+        </w:rPr>
+        <w:t>Sensors, Circuits, and Systems</w:t>
+      </w:r>
+    </w:p>
+    <w:p>
+      <w:pPr>
+        <w:pStyle w:val="ListParagraph"/>
+        <w:numPr>
+          <w:ilvl w:val="1"/>
+          <w:numId w:val="1"/>
+        </w:numPr>
+        <w:rPr>
+          <w:sz w:val="24"/>
+          <w:szCs w:val="24"/>
+        </w:rPr>
+      </w:pPr>
+      <w:r>
+        <w:rPr>
+          <w:sz w:val="24"/>
+          <w:szCs w:val="24"/>
+        </w:rPr>
+        <w:t>Systems Programming</w:t>
+      </w:r>
+      <w:r>
+        <w:rPr>
+          <w:sz w:val="24"/>
+          <w:szCs w:val="24"/>
+        </w:rPr>
+        <w:t xml:space="preserve"> – Coding in C</w:t>
+      </w:r>
+    </w:p>
+    <w:p>
+      <w:pPr>
+        <w:pStyle w:val="ListParagraph"/>
+        <w:numPr>
+          <w:ilvl w:val="0"/>
+          <w:numId w:val="1"/>
+        </w:numPr>
+        <w:rPr>
+          <w:sz w:val="24"/>
+          <w:szCs w:val="24"/>
+        </w:rPr>
+      </w:pPr>
+      <w:r>
+        <w:rPr>
+          <w:sz w:val="24"/>
+          <w:szCs w:val="24"/>
+        </w:rPr>
+        <w:t>Clubs and Organizations</w:t>
+      </w:r>
+    </w:p>
+    <w:p>
+      <w:pPr>
+        <w:pStyle w:val="ListParagraph"/>
+        <w:numPr>
+          <w:ilvl w:val="1"/>
+          <w:numId w:val="1"/>
+        </w:numPr>
+        <w:rPr>
+          <w:sz w:val="24"/>
+          <w:szCs w:val="24"/>
+        </w:rPr>
+      </w:pPr>
+      <w:r>
+        <w:rPr>
+          <w:sz w:val="24"/>
+          <w:szCs w:val="24"/>
+        </w:rPr>
+        <w:t xml:space="preserve">WPI </w:t>
+      </w:r>
+      <w:r>
+        <w:rPr>
+          <w:sz w:val="24"/>
+          <w:szCs w:val="24"/>
+        </w:rPr>
+        <w:t>Cycling Club</w:t>
+      </w:r>
+    </w:p>
+    <w:p>
+      <w:pPr>
+        <w:pStyle w:val="ListParagraph"/>
+        <w:numPr>
+          <w:ilvl w:val="2"/>
+          <w:numId w:val="1"/>
+        </w:numPr>
+        <w:rPr>
+          <w:sz w:val="24"/>
+          <w:szCs w:val="24"/>
+        </w:rPr>
+      </w:pPr>
+      <w:r>
+        <w:rPr>
+          <w:sz w:val="24"/>
+          <w:szCs w:val="24"/>
+        </w:rPr>
+        <w:t>President and Gear Manager</w:t>
+      </w:r>
+    </w:p>
+    <w:p>
+      <w:pPr>
+        <w:pStyle w:val="ListParagraph"/>
+        <w:numPr>
+          <w:ilvl w:val="1"/>
+          <w:numId w:val="1"/>
+        </w:numPr>
+        <w:rPr>
+          <w:sz w:val="24"/>
+          <w:szCs w:val="24"/>
+        </w:rPr>
+      </w:pPr>
+      <w:r>
+        <w:rPr>
+          <w:sz w:val="24"/>
+          <w:szCs w:val="24"/>
+        </w:rPr>
+        <w:t>Alpha Chi Rho Fraternity</w:t>
+      </w:r>
+    </w:p>
+    <w:p>
+      <w:pPr>
+        <w:pStyle w:val="ListParagraph"/>
+        <w:numPr>
+          <w:ilvl w:val="2"/>
+          <w:numId w:val="1"/>
+        </w:numPr>
+        <w:rPr>
+          <w:sz w:val="24"/>
+          <w:szCs w:val="24"/>
+        </w:rPr>
+      </w:pPr>
+      <w:r>
+        <w:rPr>
+          <w:sz w:val="24"/>
+          <w:szCs w:val="24"/>
+        </w:rPr>
+        <w:t>Treasurer’s Assistant</w:t>
+      </w:r>
+    </w:p>
+    <w:p>
+      <w:pPr>
+        <w:pStyle w:val="ListParagraph"/>
+        <w:numPr>
+          <w:ilvl w:val="0"/>
+          <w:numId w:val="1"/>
+        </w:numPr>
+        <w:rPr>
+          <w:sz w:val="24"/>
+          <w:szCs w:val="24"/>
+        </w:rPr>
+      </w:pPr>
+      <w:r>
+        <w:rPr>
+          <w:sz w:val="24"/>
+          <w:szCs w:val="24"/>
+        </w:rPr>
+        <w:t>Current GPA of 3.</w:t>
+      </w:r>
+      <w:r>
+        <w:rPr>
+          <w:sz w:val="24"/>
+          <w:szCs w:val="24"/>
+        </w:rPr>
+        <w:t>5</w:t>
+      </w:r>
+      <w:r>
+        <w:rPr>
+          <w:sz w:val="24"/>
+          <w:szCs w:val="24"/>
+        </w:rPr>
+        <w:t>7</w:t>
+      </w:r>
+      <w:r>
+        <w:rPr>
+          <w:sz w:val="24"/>
+          <w:szCs w:val="24"/>
+        </w:rPr>
+        <w:t xml:space="preserve"> – </w:t>
+      </w:r>
+      <w:r>
+        <w:rPr>
+          <w:sz w:val="24"/>
+          <w:szCs w:val="24"/>
+        </w:rPr>
+        <w:t>Deans List for Two Semesters</w:t>
+      </w:r>
+    </w:p>
+    <w:p>
+      <w:pPr>
+        <w:rPr>
+          <w:sz w:val="24"/>
+          <w:szCs w:val="24"/>
+        </w:rPr>
+      </w:pPr>
     </w:p>
     <w:p>
       <w:pPr>
@@ -220,24 +643,41 @@
     </w:p>
     <w:p>
       <w:pPr>
-        <w:rPr>
-          <w:sz w:val="24"/>
-          <w:szCs w:val="24"/>
-        </w:rPr>
-      </w:pPr>
-      <w:r>
-        <w:rPr>
-          <w:sz w:val="24"/>
-          <w:szCs w:val="24"/>
-        </w:rPr>
-        <w:t>Landry’s Bicycles – Sales Associate</w:t>
-      </w:r>
-      <w:r>
-        <w:rPr>
-          <w:sz w:val="24"/>
-          <w:szCs w:val="24"/>
-        </w:rPr>
-        <w:t xml:space="preserve"> (March 2021 – </w:t>
+        <w:pStyle w:val="ListParagraph"/>
+        <w:numPr>
+          <w:ilvl w:val="0"/>
+          <w:numId w:val="3"/>
+        </w:numPr>
+        <w:rPr>
+          <w:b/>
+          <w:bCs/>
+          <w:sz w:val="24"/>
+          <w:szCs w:val="24"/>
+        </w:rPr>
+      </w:pPr>
+      <w:r>
+        <w:rPr>
+          <w:b/>
+          <w:bCs/>
+          <w:sz w:val="24"/>
+          <w:szCs w:val="24"/>
+        </w:rPr>
+        <w:t>Instructed on how to utilize git version control.</w:t>
+      </w:r>
+    </w:p>
+    <w:p>
+      <w:pPr>
+        <w:rPr>
+          <w:sz w:val="24"/>
+          <w:szCs w:val="24"/>
+        </w:rPr>
+      </w:pPr>
+      <w:r>
+        <w:rPr>
+          <w:sz w:val="24"/>
+          <w:szCs w:val="24"/>
+        </w:rPr>
+        <w:t xml:space="preserve">Landry’s Bicycles – Sales Associate (March 2021 – </w:t>
       </w:r>
       <w:r>
         <w:rPr>
@@ -291,49 +731,7 @@
           <w:sz w:val="24"/>
           <w:szCs w:val="24"/>
         </w:rPr>
-        <w:t xml:space="preserve">Responsible </w:t>
-      </w:r>
-      <w:r>
-        <w:rPr>
-          <w:sz w:val="24"/>
-          <w:szCs w:val="24"/>
-        </w:rPr>
-        <w:t>for guiding</w:t>
-      </w:r>
-      <w:r>
-        <w:rPr>
-          <w:sz w:val="24"/>
-          <w:szCs w:val="24"/>
-        </w:rPr>
-        <w:t xml:space="preserve"> customers to the product that best suited their needs. Each customer and situation </w:t>
-      </w:r>
-      <w:r>
-        <w:rPr>
-          <w:sz w:val="24"/>
-          <w:szCs w:val="24"/>
-        </w:rPr>
-        <w:t>were different and</w:t>
-      </w:r>
-      <w:r>
-        <w:rPr>
-          <w:sz w:val="24"/>
-          <w:szCs w:val="24"/>
-        </w:rPr>
-        <w:t xml:space="preserve"> required a </w:t>
-      </w:r>
-      <w:r>
-        <w:rPr>
-          <w:sz w:val="24"/>
-          <w:szCs w:val="24"/>
-        </w:rPr>
-        <w:t>unique</w:t>
-      </w:r>
-      <w:r>
-        <w:rPr>
-          <w:sz w:val="24"/>
-          <w:szCs w:val="24"/>
-        </w:rPr>
-        <w:t xml:space="preserve"> solution.</w:t>
+        <w:t>Responsible for guiding customers to the product that best suited their needs. Each customer and situation were different and required a unique solution.</w:t>
       </w:r>
     </w:p>
     <w:p>
@@ -367,21 +765,7 @@
           <w:sz w:val="24"/>
           <w:szCs w:val="24"/>
         </w:rPr>
-        <w:t xml:space="preserve"> that brought me to </w:t>
-      </w:r>
-      <w:r>
-        <w:rPr>
-          <w:sz w:val="24"/>
-          <w:szCs w:val="24"/>
-        </w:rPr>
-        <w:t xml:space="preserve">be </w:t>
-      </w:r>
-      <w:r>
-        <w:rPr>
-          <w:sz w:val="24"/>
-          <w:szCs w:val="24"/>
-        </w:rPr>
-        <w:t>a top salesperson in 2023</w:t>
+        <w:t xml:space="preserve"> that brought me to be a top salesperson in 2023</w:t>
       </w:r>
       <w:r>
         <w:rPr>
@@ -403,12 +787,21 @@
           <w:szCs w:val="24"/>
         </w:rPr>
       </w:pPr>
-      <w:r>
-        <w:rPr>
-          <w:sz w:val="24"/>
-          <w:szCs w:val="24"/>
-        </w:rPr>
-        <w:t xml:space="preserve">Sold $130,000 of products from May </w:t>
+      <w:proofErr w:type="gramStart"/>
+      <w:r>
+        <w:rPr>
+          <w:sz w:val="24"/>
+          <w:szCs w:val="24"/>
+        </w:rPr>
+        <w:t>Sold $</w:t>
+      </w:r>
+      <w:proofErr w:type="gramEnd"/>
+      <w:r>
+        <w:rPr>
+          <w:sz w:val="24"/>
+          <w:szCs w:val="24"/>
+        </w:rPr>
+        <w:t xml:space="preserve">130,000 of products from May </w:t>
       </w:r>
       <w:r>
         <w:rPr>
@@ -453,185 +846,6 @@
           <w:szCs w:val="24"/>
         </w:rPr>
       </w:pPr>
-      <w:r>
-        <w:rPr>
-          <w:sz w:val="24"/>
-          <w:szCs w:val="24"/>
-        </w:rPr>
-        <w:t xml:space="preserve">Job Shadow – Orchid </w:t>
-      </w:r>
-      <w:r>
-        <w:rPr>
-          <w:sz w:val="24"/>
-          <w:szCs w:val="24"/>
-        </w:rPr>
-        <w:t>Technologies Engineering and Consulting</w:t>
-      </w:r>
-      <w:r>
-        <w:rPr>
-          <w:sz w:val="24"/>
-          <w:szCs w:val="24"/>
-        </w:rPr>
-        <w:t xml:space="preserve"> (</w:t>
-      </w:r>
-      <w:r>
-        <w:rPr>
-          <w:sz w:val="24"/>
-          <w:szCs w:val="24"/>
-        </w:rPr>
-        <w:t>February</w:t>
-      </w:r>
-      <w:r>
-        <w:rPr>
-          <w:sz w:val="24"/>
-          <w:szCs w:val="24"/>
-        </w:rPr>
-        <w:t xml:space="preserve"> </w:t>
-      </w:r>
-      <w:r>
-        <w:rPr>
-          <w:sz w:val="24"/>
-          <w:szCs w:val="24"/>
-        </w:rPr>
-        <w:t xml:space="preserve">2022 </w:t>
-      </w:r>
-      <w:r>
-        <w:rPr>
-          <w:sz w:val="24"/>
-          <w:szCs w:val="24"/>
-        </w:rPr>
-        <w:t>- March 202</w:t>
-      </w:r>
-      <w:r>
-        <w:rPr>
-          <w:sz w:val="24"/>
-          <w:szCs w:val="24"/>
-        </w:rPr>
-        <w:t>2</w:t>
-      </w:r>
-      <w:r>
-        <w:rPr>
-          <w:sz w:val="24"/>
-          <w:szCs w:val="24"/>
-        </w:rPr>
-        <w:t>)</w:t>
-      </w:r>
-    </w:p>
-    <w:p>
-      <w:pPr>
-        <w:pStyle w:val="ListParagraph"/>
-        <w:numPr>
-          <w:ilvl w:val="0"/>
-          <w:numId w:val="1"/>
-        </w:numPr>
-        <w:rPr>
-          <w:sz w:val="24"/>
-          <w:szCs w:val="24"/>
-        </w:rPr>
-      </w:pPr>
-      <w:r>
-        <w:rPr>
-          <w:sz w:val="24"/>
-          <w:szCs w:val="24"/>
-        </w:rPr>
-        <w:t>Shadowed electrical engineers</w:t>
-      </w:r>
-      <w:r>
-        <w:rPr>
-          <w:sz w:val="24"/>
-          <w:szCs w:val="24"/>
-        </w:rPr>
-        <w:t>.</w:t>
-      </w:r>
-    </w:p>
-    <w:p>
-      <w:pPr>
-        <w:pStyle w:val="ListParagraph"/>
-        <w:numPr>
-          <w:ilvl w:val="0"/>
-          <w:numId w:val="1"/>
-        </w:numPr>
-        <w:rPr>
-          <w:sz w:val="24"/>
-          <w:szCs w:val="24"/>
-        </w:rPr>
-      </w:pPr>
-      <w:r>
-        <w:rPr>
-          <w:sz w:val="24"/>
-          <w:szCs w:val="24"/>
-        </w:rPr>
-        <w:t>Learned the process of creating circuit boards</w:t>
-      </w:r>
-      <w:r>
-        <w:rPr>
-          <w:sz w:val="24"/>
-          <w:szCs w:val="24"/>
-        </w:rPr>
-        <w:t>.</w:t>
-      </w:r>
-    </w:p>
-    <w:p>
-      <w:pPr>
-        <w:pStyle w:val="ListParagraph"/>
-        <w:numPr>
-          <w:ilvl w:val="0"/>
-          <w:numId w:val="1"/>
-        </w:numPr>
-        <w:rPr>
-          <w:sz w:val="24"/>
-          <w:szCs w:val="24"/>
-        </w:rPr>
-      </w:pPr>
-      <w:r>
-        <w:rPr>
-          <w:sz w:val="24"/>
-          <w:szCs w:val="24"/>
-        </w:rPr>
-        <w:t>Joined</w:t>
-      </w:r>
-      <w:r>
-        <w:rPr>
-          <w:sz w:val="24"/>
-          <w:szCs w:val="24"/>
-        </w:rPr>
-        <w:t xml:space="preserve"> business meetings in which </w:t>
-      </w:r>
-      <w:r>
-        <w:rPr>
-          <w:sz w:val="24"/>
-          <w:szCs w:val="24"/>
-        </w:rPr>
-        <w:t>companies discussed pricing</w:t>
-      </w:r>
-      <w:r>
-        <w:rPr>
-          <w:sz w:val="24"/>
-          <w:szCs w:val="24"/>
-        </w:rPr>
-        <w:t xml:space="preserve">, </w:t>
-      </w:r>
-      <w:r>
-        <w:rPr>
-          <w:sz w:val="24"/>
-          <w:szCs w:val="24"/>
-        </w:rPr>
-        <w:t>timing</w:t>
-      </w:r>
-      <w:r>
-        <w:rPr>
-          <w:sz w:val="24"/>
-          <w:szCs w:val="24"/>
-        </w:rPr>
-        <w:t>, and logistics</w:t>
-      </w:r>
-      <w:r>
-        <w:rPr>
-          <w:sz w:val="24"/>
-          <w:szCs w:val="24"/>
-        </w:rPr>
-        <w:t>.</w:t>
-      </w:r>
     </w:p>
     <w:p>
       <w:pPr>
@@ -647,410 +861,6 @@
           <w:sz w:val="24"/>
           <w:szCs w:val="24"/>
         </w:rPr>
-        <w:t>Education</w:t>
-      </w:r>
-    </w:p>
-    <w:p>
-      <w:pPr>
-        <w:rPr>
-          <w:sz w:val="24"/>
-          <w:szCs w:val="24"/>
-        </w:rPr>
-      </w:pPr>
-      <w:r>
-        <w:rPr>
-          <w:sz w:val="24"/>
-          <w:szCs w:val="24"/>
-        </w:rPr>
-        <w:t>Worcester Polytechnic Institute (August 2022 – Ongoing)</w:t>
-      </w:r>
-      <w:r>
-        <w:rPr>
-          <w:sz w:val="24"/>
-          <w:szCs w:val="24"/>
-        </w:rPr>
-        <w:t xml:space="preserve"> – Major: Electrical and Computer Engineering</w:t>
-      </w:r>
-    </w:p>
-    <w:p>
-      <w:pPr>
-        <w:pStyle w:val="ListParagraph"/>
-        <w:numPr>
-          <w:ilvl w:val="0"/>
-          <w:numId w:val="1"/>
-        </w:numPr>
-        <w:rPr>
-          <w:sz w:val="24"/>
-          <w:szCs w:val="24"/>
-        </w:rPr>
-      </w:pPr>
-      <w:r>
-        <w:rPr>
-          <w:sz w:val="24"/>
-          <w:szCs w:val="24"/>
-        </w:rPr>
-        <w:t>Applicable Courses:</w:t>
-      </w:r>
-    </w:p>
-    <w:p>
-      <w:pPr>
-        <w:pStyle w:val="ListParagraph"/>
-        <w:numPr>
-          <w:ilvl w:val="1"/>
-          <w:numId w:val="1"/>
-        </w:numPr>
-        <w:rPr>
-          <w:sz w:val="24"/>
-          <w:szCs w:val="24"/>
-        </w:rPr>
-      </w:pPr>
-      <w:r>
-        <w:rPr>
-          <w:sz w:val="24"/>
-          <w:szCs w:val="24"/>
-        </w:rPr>
-        <w:t>Introduction to Electrical and Computer Engineering</w:t>
-      </w:r>
-      <w:r>
-        <w:rPr>
-          <w:sz w:val="24"/>
-          <w:szCs w:val="24"/>
-        </w:rPr>
-        <w:t xml:space="preserve"> – Basic circuits</w:t>
-      </w:r>
-    </w:p>
-    <w:p>
-      <w:pPr>
-        <w:pStyle w:val="ListParagraph"/>
-        <w:numPr>
-          <w:ilvl w:val="1"/>
-          <w:numId w:val="1"/>
-        </w:numPr>
-        <w:rPr>
-          <w:sz w:val="24"/>
-          <w:szCs w:val="24"/>
-        </w:rPr>
-      </w:pPr>
-      <w:r>
-        <w:rPr>
-          <w:sz w:val="24"/>
-          <w:szCs w:val="24"/>
-        </w:rPr>
-        <w:t>Introduction to Digital Circuit Design</w:t>
-      </w:r>
-      <w:r>
-        <w:rPr>
-          <w:sz w:val="24"/>
-          <w:szCs w:val="24"/>
-        </w:rPr>
-        <w:t xml:space="preserve"> </w:t>
-      </w:r>
-      <w:r>
-        <w:rPr>
-          <w:sz w:val="24"/>
-          <w:szCs w:val="24"/>
-        </w:rPr>
-        <w:t>–</w:t>
-      </w:r>
-      <w:r>
-        <w:rPr>
-          <w:sz w:val="24"/>
-          <w:szCs w:val="24"/>
-        </w:rPr>
-        <w:t xml:space="preserve"> Verilog</w:t>
-      </w:r>
-      <w:r>
-        <w:rPr>
-          <w:sz w:val="24"/>
-          <w:szCs w:val="24"/>
-        </w:rPr>
-        <w:t>, FPGAs</w:t>
-      </w:r>
-    </w:p>
-    <w:p>
-      <w:pPr>
-        <w:pStyle w:val="ListParagraph"/>
-        <w:numPr>
-          <w:ilvl w:val="1"/>
-          <w:numId w:val="1"/>
-        </w:numPr>
-        <w:rPr>
-          <w:sz w:val="24"/>
-          <w:szCs w:val="24"/>
-        </w:rPr>
-      </w:pPr>
-      <w:r>
-        <w:rPr>
-          <w:sz w:val="24"/>
-          <w:szCs w:val="24"/>
-        </w:rPr>
-        <w:t>Embedded Computing in Engineering Design</w:t>
-      </w:r>
-    </w:p>
-    <w:p>
-      <w:pPr>
-        <w:pStyle w:val="ListParagraph"/>
-        <w:numPr>
-          <w:ilvl w:val="1"/>
-          <w:numId w:val="1"/>
-        </w:numPr>
-        <w:rPr>
-          <w:sz w:val="24"/>
-          <w:szCs w:val="24"/>
-        </w:rPr>
-      </w:pPr>
-      <w:r>
-        <w:rPr>
-          <w:sz w:val="24"/>
-          <w:szCs w:val="24"/>
-        </w:rPr>
-        <w:t>Electromagnetic Fields</w:t>
-      </w:r>
-      <w:r>
-        <w:rPr>
-          <w:sz w:val="24"/>
-          <w:szCs w:val="24"/>
-        </w:rPr>
-        <w:t xml:space="preserve"> – Transmission Lines</w:t>
-      </w:r>
-    </w:p>
-    <w:p>
-      <w:pPr>
-        <w:pStyle w:val="ListParagraph"/>
-        <w:numPr>
-          <w:ilvl w:val="1"/>
-          <w:numId w:val="1"/>
-        </w:numPr>
-        <w:rPr>
-          <w:sz w:val="24"/>
-          <w:szCs w:val="24"/>
-        </w:rPr>
-      </w:pPr>
-      <w:r>
-        <w:rPr>
-          <w:sz w:val="24"/>
-          <w:szCs w:val="24"/>
-        </w:rPr>
-        <w:t>Electrical Engineering</w:t>
-      </w:r>
-      <w:r>
-        <w:rPr>
-          <w:sz w:val="24"/>
-          <w:szCs w:val="24"/>
-        </w:rPr>
-        <w:t xml:space="preserve"> with</w:t>
-      </w:r>
-      <w:r>
-        <w:rPr>
-          <w:sz w:val="24"/>
-          <w:szCs w:val="24"/>
-        </w:rPr>
-        <w:t xml:space="preserve"> </w:t>
-      </w:r>
-      <w:r>
-        <w:rPr>
-          <w:sz w:val="24"/>
-          <w:szCs w:val="24"/>
-        </w:rPr>
-        <w:t>Sensors, Circuits, and Systems</w:t>
-      </w:r>
-    </w:p>
-    <w:p>
-      <w:pPr>
-        <w:pStyle w:val="ListParagraph"/>
-        <w:numPr>
-          <w:ilvl w:val="1"/>
-          <w:numId w:val="1"/>
-        </w:numPr>
-        <w:rPr>
-          <w:sz w:val="24"/>
-          <w:szCs w:val="24"/>
-        </w:rPr>
-      </w:pPr>
-      <w:r>
-        <w:rPr>
-          <w:sz w:val="24"/>
-          <w:szCs w:val="24"/>
-        </w:rPr>
-        <w:t>Systems Programming</w:t>
-      </w:r>
-      <w:r>
-        <w:rPr>
-          <w:sz w:val="24"/>
-          <w:szCs w:val="24"/>
-        </w:rPr>
-        <w:t xml:space="preserve"> – Coding in C</w:t>
-      </w:r>
-    </w:p>
-    <w:p>
-      <w:pPr>
-        <w:pStyle w:val="ListParagraph"/>
-        <w:numPr>
-          <w:ilvl w:val="0"/>
-          <w:numId w:val="1"/>
-        </w:numPr>
-        <w:rPr>
-          <w:sz w:val="24"/>
-          <w:szCs w:val="24"/>
-        </w:rPr>
-      </w:pPr>
-      <w:r>
-        <w:rPr>
-          <w:sz w:val="24"/>
-          <w:szCs w:val="24"/>
-        </w:rPr>
-        <w:t>Clubs and Organizations</w:t>
-      </w:r>
-    </w:p>
-    <w:p>
-      <w:pPr>
-        <w:pStyle w:val="ListParagraph"/>
-        <w:numPr>
-          <w:ilvl w:val="1"/>
-          <w:numId w:val="1"/>
-        </w:numPr>
-        <w:rPr>
-          <w:sz w:val="24"/>
-          <w:szCs w:val="24"/>
-        </w:rPr>
-      </w:pPr>
-      <w:r>
-        <w:rPr>
-          <w:sz w:val="24"/>
-          <w:szCs w:val="24"/>
-        </w:rPr>
-        <w:t xml:space="preserve">WPI </w:t>
-      </w:r>
-      <w:r>
-        <w:rPr>
-          <w:sz w:val="24"/>
-          <w:szCs w:val="24"/>
-        </w:rPr>
-        <w:t>Cycling Club</w:t>
-      </w:r>
-    </w:p>
-    <w:p>
-      <w:pPr>
-        <w:pStyle w:val="ListParagraph"/>
-        <w:numPr>
-          <w:ilvl w:val="2"/>
-          <w:numId w:val="1"/>
-        </w:numPr>
-        <w:rPr>
-          <w:sz w:val="24"/>
-          <w:szCs w:val="24"/>
-        </w:rPr>
-      </w:pPr>
-      <w:r>
-        <w:rPr>
-          <w:sz w:val="24"/>
-          <w:szCs w:val="24"/>
-        </w:rPr>
-        <w:t>President and Gear Manager</w:t>
-      </w:r>
-    </w:p>
-    <w:p>
-      <w:pPr>
-        <w:pStyle w:val="ListParagraph"/>
-        <w:numPr>
-          <w:ilvl w:val="1"/>
-          <w:numId w:val="1"/>
-        </w:numPr>
-        <w:rPr>
-          <w:sz w:val="24"/>
-          <w:szCs w:val="24"/>
-        </w:rPr>
-      </w:pPr>
-      <w:r>
-        <w:rPr>
-          <w:sz w:val="24"/>
-          <w:szCs w:val="24"/>
-        </w:rPr>
-        <w:t>Alpha Chi Rho Fraternity</w:t>
-      </w:r>
-    </w:p>
-    <w:p>
-      <w:pPr>
-        <w:pStyle w:val="ListParagraph"/>
-        <w:numPr>
-          <w:ilvl w:val="2"/>
-          <w:numId w:val="1"/>
-        </w:numPr>
-        <w:rPr>
-          <w:sz w:val="24"/>
-          <w:szCs w:val="24"/>
-        </w:rPr>
-      </w:pPr>
-      <w:r>
-        <w:rPr>
-          <w:sz w:val="24"/>
-          <w:szCs w:val="24"/>
-        </w:rPr>
-        <w:t>Treasurer’s Assistant</w:t>
-      </w:r>
-    </w:p>
-    <w:p>
-      <w:pPr>
-        <w:pStyle w:val="ListParagraph"/>
-        <w:numPr>
-          <w:ilvl w:val="0"/>
-          <w:numId w:val="1"/>
-        </w:numPr>
-        <w:rPr>
-          <w:sz w:val="24"/>
-          <w:szCs w:val="24"/>
-        </w:rPr>
-      </w:pPr>
-      <w:r>
-        <w:rPr>
-          <w:sz w:val="24"/>
-          <w:szCs w:val="24"/>
-        </w:rPr>
-        <w:t>Current GPA of 3.</w:t>
-      </w:r>
-      <w:r>
-        <w:rPr>
-          <w:sz w:val="24"/>
-          <w:szCs w:val="24"/>
-        </w:rPr>
-        <w:t>5</w:t>
-      </w:r>
-      <w:r>
-        <w:rPr>
-          <w:sz w:val="24"/>
-          <w:szCs w:val="24"/>
-        </w:rPr>
-        <w:t>7</w:t>
-      </w:r>
-      <w:r>
-        <w:rPr>
-          <w:sz w:val="24"/>
-          <w:szCs w:val="24"/>
-        </w:rPr>
-        <w:t xml:space="preserve"> – </w:t>
-      </w:r>
-      <w:r>
-        <w:rPr>
-          <w:sz w:val="24"/>
-          <w:szCs w:val="24"/>
-        </w:rPr>
-        <w:t>Deans List for Two Semesters</w:t>
-      </w:r>
-    </w:p>
-    <w:p>
-      <w:pPr>
-        <w:rPr>
-          <w:sz w:val="24"/>
-          <w:szCs w:val="24"/>
-        </w:rPr>
-      </w:pPr>
-      <w:r>
-        <w:rPr>
-          <w:b/>
-          <w:bCs/>
-          <w:sz w:val="24"/>
-          <w:szCs w:val="24"/>
-        </w:rPr>
         <w:t>Skills</w:t>
       </w:r>
     </w:p>
@@ -1207,16 +1017,17 @@
           <w:szCs w:val="24"/>
         </w:rPr>
         <w:tab/>
-        <w:t>Collaboration</w:t>
+      </w:r>
+      <w:r>
+        <w:rPr>
+          <w:sz w:val="24"/>
+          <w:szCs w:val="24"/>
+        </w:rPr>
+        <w:t xml:space="preserve"> Revision Control</w:t>
       </w:r>
     </w:p>
     <w:sectPr>
-      <w:headerReference w:type="even" r:id="rId7"/>
       <w:headerReference w:type="default" r:id="rId8"/>
-      <w:footerReference w:type="even" r:id="rId9"/>
-      <w:footerReference w:type="default" r:id="rId10"/>
-      <w:headerReference w:type="first" r:id="rId11"/>
-      <w:footerReference w:type="first" r:id="rId12"/>
       <w:pgSz w:w="12240" w:h="15840"/>
       <w:pgMar w:top="720" w:right="720" w:bottom="720" w:left="720" w:header="0" w:footer="0" w:gutter="0"/>
       <w:cols w:space="720"/>
@@ -1251,36 +1062,6 @@
 </w:endnotes>
 </file>
 
-<file path=word/footer1.xml><?xml version="1.0" encoding="utf-8"?>
-<w:ftr xmlns:wpc="http://schemas.microsoft.com/office/word/2010/wordprocessingCanvas" xmlns:cx="http://schemas.microsoft.com/office/drawing/2014/chartex" xmlns:cx1="http://schemas.microsoft.com/office/drawing/2015/9/8/chartex" xmlns:cx2="http://schemas.microsoft.com/office/drawing/2015/10/21/chartex" xmlns:cx3="http://schemas.microsoft.com/office/drawing/2016/5/9/chartex" xmlns:cx4="http://schemas.microsoft.com/office/drawing/2016/5/10/chartex" xmlns:cx5="http://schemas.microsoft.com/office/drawing/2016/5/11/chartex" xmlns:cx6="http://schemas.microsoft.com/office/drawing/2016/5/12/chartex" xmlns:cx7="http://schemas.microsoft.com/office/drawing/2016/5/13/chartex" xmlns:cx8="http://schemas.microsoft.com/office/drawing/2016/5/14/chartex" xmlns:mc="http://schemas.openxmlformats.org/markup-compatibility/2006" xmlns:aink="http://schemas.microsoft.com/office/drawing/2016/ink" xmlns:am3d="http://schemas.microsoft.com/office/drawing/2017/model3d" xmlns:o="urn:schemas-microsoft-com:office:office" xmlns:oel="http://schemas.microsoft.com/office/2019/extlst" xmlns:r="http://schemas.openxmlformats.org/officeDocument/2006/relationships" xmlns:m="http://schemas.openxmlformats.org/officeDocument/2006/math" xmlns:v="urn:schemas-microsoft-com:vml" xmlns:wp14="http://schemas.microsoft.com/office/word/2010/wordprocessingDrawing" xmlns:wp="http://schemas.openxmlformats.org/drawingml/2006/wordprocessingDrawing" xmlns:w10="urn:schemas-microsoft-com:office:word" xmlns:w="http://schemas.openxmlformats.org/wordprocessingml/2006/main" xmlns:w14="http://schemas.microsoft.com/office/word/2010/wordml" xmlns:w15="http://schemas.microsoft.com/office/word/2012/wordml" xmlns:w16cex="http://schemas.microsoft.com/office/word/2018/wordml/cex" xmlns:w16cid="http://schemas.microsoft.com/office/word/2016/wordml/cid" xmlns:w16="http://schemas.microsoft.com/office/word/2018/wordml" xmlns:w16du="http://schemas.microsoft.com/office/word/2023/wordml/word16du" xmlns:w16sdtdh="http://schemas.microsoft.com/office/word/2020/wordml/sdtdatahash" xmlns:w16se="http://schemas.microsoft.com/office/word/2015/wordml/symex" xmlns:wpg="http://schemas.microsoft.com/office/word/2010/wordprocessingGroup" xmlns:wpi="http://schemas.microsoft.com/office/word/2010/wordprocessingInk" xmlns:wne="http://schemas.microsoft.com/office/word/2006/wordml" xmlns:wps="http://schemas.microsoft.com/office/word/2010/wordprocessingShape" mc:Ignorable="w14 w15 w16se w16cid w16 w16cex w16sdtdh w16du wp14">
-  <w:p>
-    <w:pPr>
-      <w:pStyle w:val="Footer"/>
-    </w:pPr>
-  </w:p>
-</w:ftr>
-</file>
-
-<file path=word/footer2.xml><?xml version="1.0" encoding="utf-8"?>
-<w:ftr xmlns:wpc="http://schemas.microsoft.com/office/word/2010/wordprocessingCanvas" xmlns:cx="http://schemas.microsoft.com/office/drawing/2014/chartex" xmlns:cx1="http://schemas.microsoft.com/office/drawing/2015/9/8/chartex" xmlns:cx2="http://schemas.microsoft.com/office/drawing/2015/10/21/chartex" xmlns:cx3="http://schemas.microsoft.com/office/drawing/2016/5/9/chartex" xmlns:cx4="http://schemas.microsoft.com/office/drawing/2016/5/10/chartex" xmlns:cx5="http://schemas.microsoft.com/office/drawing/2016/5/11/chartex" xmlns:cx6="http://schemas.microsoft.com/office/drawing/2016/5/12/chartex" xmlns:cx7="http://schemas.microsoft.com/office/drawing/2016/5/13/chartex" xmlns:cx8="http://schemas.microsoft.com/office/drawing/2016/5/14/chartex" xmlns:mc="http://schemas.openxmlformats.org/markup-compatibility/2006" xmlns:aink="http://schemas.microsoft.com/office/drawing/2016/ink" xmlns:am3d="http://schemas.microsoft.com/office/drawing/2017/model3d" xmlns:o="urn:schemas-microsoft-com:office:office" xmlns:oel="http://schemas.microsoft.com/office/2019/extlst" xmlns:r="http://schemas.openxmlformats.org/officeDocument/2006/relationships" xmlns:m="http://schemas.openxmlformats.org/officeDocument/2006/math" xmlns:v="urn:schemas-microsoft-com:vml" xmlns:wp14="http://schemas.microsoft.com/office/word/2010/wordprocessingDrawing" xmlns:wp="http://schemas.openxmlformats.org/drawingml/2006/wordprocessingDrawing" xmlns:w10="urn:schemas-microsoft-com:office:word" xmlns:w="http://schemas.openxmlformats.org/wordprocessingml/2006/main" xmlns:w14="http://schemas.microsoft.com/office/word/2010/wordml" xmlns:w15="http://schemas.microsoft.com/office/word/2012/wordml" xmlns:w16cex="http://schemas.microsoft.com/office/word/2018/wordml/cex" xmlns:w16cid="http://schemas.microsoft.com/office/word/2016/wordml/cid" xmlns:w16="http://schemas.microsoft.com/office/word/2018/wordml" xmlns:w16du="http://schemas.microsoft.com/office/word/2023/wordml/word16du" xmlns:w16sdtdh="http://schemas.microsoft.com/office/word/2020/wordml/sdtdatahash" xmlns:w16se="http://schemas.microsoft.com/office/word/2015/wordml/symex" xmlns:wpg="http://schemas.microsoft.com/office/word/2010/wordprocessingGroup" xmlns:wpi="http://schemas.microsoft.com/office/word/2010/wordprocessingInk" xmlns:wne="http://schemas.microsoft.com/office/word/2006/wordml" xmlns:wps="http://schemas.microsoft.com/office/word/2010/wordprocessingShape" mc:Ignorable="w14 w15 w16se w16cid w16 w16cex w16sdtdh w16du wp14">
-  <w:p>
-    <w:pPr>
-      <w:pStyle w:val="Footer"/>
-    </w:pPr>
-  </w:p>
-</w:ftr>
-</file>
-
-<file path=word/footer3.xml><?xml version="1.0" encoding="utf-8"?>
-<w:ftr xmlns:wpc="http://schemas.microsoft.com/office/word/2010/wordprocessingCanvas" xmlns:cx="http://schemas.microsoft.com/office/drawing/2014/chartex" xmlns:cx1="http://schemas.microsoft.com/office/drawing/2015/9/8/chartex" xmlns:cx2="http://schemas.microsoft.com/office/drawing/2015/10/21/chartex" xmlns:cx3="http://schemas.microsoft.com/office/drawing/2016/5/9/chartex" xmlns:cx4="http://schemas.microsoft.com/office/drawing/2016/5/10/chartex" xmlns:cx5="http://schemas.microsoft.com/office/drawing/2016/5/11/chartex" xmlns:cx6="http://schemas.microsoft.com/office/drawing/2016/5/12/chartex" xmlns:cx7="http://schemas.microsoft.com/office/drawing/2016/5/13/chartex" xmlns:cx8="http://schemas.microsoft.com/office/drawing/2016/5/14/chartex" xmlns:mc="http://schemas.openxmlformats.org/markup-compatibility/2006" xmlns:aink="http://schemas.microsoft.com/office/drawing/2016/ink" xmlns:am3d="http://schemas.microsoft.com/office/drawing/2017/model3d" xmlns:o="urn:schemas-microsoft-com:office:office" xmlns:oel="http://schemas.microsoft.com/office/2019/extlst" xmlns:r="http://schemas.openxmlformats.org/officeDocument/2006/relationships" xmlns:m="http://schemas.openxmlformats.org/officeDocument/2006/math" xmlns:v="urn:schemas-microsoft-com:vml" xmlns:wp14="http://schemas.microsoft.com/office/word/2010/wordprocessingDrawing" xmlns:wp="http://schemas.openxmlformats.org/drawingml/2006/wordprocessingDrawing" xmlns:w10="urn:schemas-microsoft-com:office:word" xmlns:w="http://schemas.openxmlformats.org/wordprocessingml/2006/main" xmlns:w14="http://schemas.microsoft.com/office/word/2010/wordml" xmlns:w15="http://schemas.microsoft.com/office/word/2012/wordml" xmlns:w16cex="http://schemas.microsoft.com/office/word/2018/wordml/cex" xmlns:w16cid="http://schemas.microsoft.com/office/word/2016/wordml/cid" xmlns:w16="http://schemas.microsoft.com/office/word/2018/wordml" xmlns:w16du="http://schemas.microsoft.com/office/word/2023/wordml/word16du" xmlns:w16sdtdh="http://schemas.microsoft.com/office/word/2020/wordml/sdtdatahash" xmlns:w16se="http://schemas.microsoft.com/office/word/2015/wordml/symex" xmlns:wpg="http://schemas.microsoft.com/office/word/2010/wordprocessingGroup" xmlns:wpi="http://schemas.microsoft.com/office/word/2010/wordprocessingInk" xmlns:wne="http://schemas.microsoft.com/office/word/2006/wordml" xmlns:wps="http://schemas.microsoft.com/office/word/2010/wordprocessingShape" mc:Ignorable="w14 w15 w16se w16cid w16 w16cex w16sdtdh w16du wp14">
-  <w:p>
-    <w:pPr>
-      <w:pStyle w:val="Footer"/>
-    </w:pPr>
-  </w:p>
-</w:ftr>
-</file>
-
 <file path=word/footnotes.xml><?xml version="1.0" encoding="utf-8"?>
 <w:footnotes xmlns:wpc="http://schemas.microsoft.com/office/word/2010/wordprocessingCanvas" xmlns:cx="http://schemas.microsoft.com/office/drawing/2014/chartex" xmlns:cx1="http://schemas.microsoft.com/office/drawing/2015/9/8/chartex" xmlns:cx2="http://schemas.microsoft.com/office/drawing/2015/10/21/chartex" xmlns:cx3="http://schemas.microsoft.com/office/drawing/2016/5/9/chartex" xmlns:cx4="http://schemas.microsoft.com/office/drawing/2016/5/10/chartex" xmlns:cx5="http://schemas.microsoft.com/office/drawing/2016/5/11/chartex" xmlns:cx6="http://schemas.microsoft.com/office/drawing/2016/5/12/chartex" xmlns:cx7="http://schemas.microsoft.com/office/drawing/2016/5/13/chartex" xmlns:cx8="http://schemas.microsoft.com/office/drawing/2016/5/14/chartex" xmlns:mc="http://schemas.openxmlformats.org/markup-compatibility/2006" xmlns:aink="http://schemas.microsoft.com/office/drawing/2016/ink" xmlns:am3d="http://schemas.microsoft.com/office/drawing/2017/model3d" xmlns:o="urn:schemas-microsoft-com:office:office" xmlns:oel="http://schemas.microsoft.com/office/2019/extlst" xmlns:r="http://schemas.openxmlformats.org/officeDocument/2006/relationships" xmlns:m="http://schemas.openxmlformats.org/officeDocument/2006/math" xmlns:v="urn:schemas-microsoft-com:vml" xmlns:wp14="http://schemas.microsoft.com/office/word/2010/wordprocessingDrawing" xmlns:wp="http://schemas.openxmlformats.org/drawingml/2006/wordprocessingDrawing" xmlns:w10="urn:schemas-microsoft-com:office:word" xmlns:w="http://schemas.openxmlformats.org/wordprocessingml/2006/main" xmlns:w14="http://schemas.microsoft.com/office/word/2010/wordml" xmlns:w15="http://schemas.microsoft.com/office/word/2012/wordml" xmlns:w16cex="http://schemas.microsoft.com/office/word/2018/wordml/cex" xmlns:w16cid="http://schemas.microsoft.com/office/word/2016/wordml/cid" xmlns:w16="http://schemas.microsoft.com/office/word/2018/wordml" xmlns:w16du="http://schemas.microsoft.com/office/word/2023/wordml/word16du" xmlns:w16sdtdh="http://schemas.microsoft.com/office/word/2020/wordml/sdtdatahash" xmlns:w16se="http://schemas.microsoft.com/office/word/2015/wordml/symex" xmlns:wpg="http://schemas.microsoft.com/office/word/2010/wordprocessingGroup" xmlns:wpi="http://schemas.microsoft.com/office/word/2010/wordprocessingInk" xmlns:wne="http://schemas.microsoft.com/office/word/2006/wordml" xmlns:wps="http://schemas.microsoft.com/office/word/2010/wordprocessingShape" mc:Ignorable="w14 w15 w16se w16cid w16 w16cex w16sdtdh w16du wp14">
   <w:footnote w:type="separator" w:id="-1">
@@ -1313,26 +1094,6 @@
       <w:pStyle w:val="Header"/>
     </w:pPr>
   </w:p>
-</w:hdr>
-</file>
-
-<file path=word/header2.xml><?xml version="1.0" encoding="utf-8"?>
-<w:hdr xmlns:wpc="http://schemas.microsoft.com/office/word/2010/wordprocessingCanvas" xmlns:cx="http://schemas.microsoft.com/office/drawing/2014/chartex" xmlns:cx1="http://schemas.microsoft.com/office/drawing/2015/9/8/chartex" xmlns:cx2="http://schemas.microsoft.com/office/drawing/2015/10/21/chartex" xmlns:cx3="http://schemas.microsoft.com/office/drawing/2016/5/9/chartex" xmlns:cx4="http://schemas.microsoft.com/office/drawing/2016/5/10/chartex" xmlns:cx5="http://schemas.microsoft.com/office/drawing/2016/5/11/chartex" xmlns:cx6="http://schemas.microsoft.com/office/drawing/2016/5/12/chartex" xmlns:cx7="http://schemas.microsoft.com/office/drawing/2016/5/13/chartex" xmlns:cx8="http://schemas.microsoft.com/office/drawing/2016/5/14/chartex" xmlns:mc="http://schemas.openxmlformats.org/markup-compatibility/2006" xmlns:aink="http://schemas.microsoft.com/office/drawing/2016/ink" xmlns:am3d="http://schemas.microsoft.com/office/drawing/2017/model3d" xmlns:o="urn:schemas-microsoft-com:office:office" xmlns:oel="http://schemas.microsoft.com/office/2019/extlst" xmlns:r="http://schemas.openxmlformats.org/officeDocument/2006/relationships" xmlns:m="http://schemas.openxmlformats.org/officeDocument/2006/math" xmlns:v="urn:schemas-microsoft-com:vml" xmlns:wp14="http://schemas.microsoft.com/office/word/2010/wordprocessingDrawing" xmlns:wp="http://schemas.openxmlformats.org/drawingml/2006/wordprocessingDrawing" xmlns:w10="urn:schemas-microsoft-com:office:word" xmlns:w="http://schemas.openxmlformats.org/wordprocessingml/2006/main" xmlns:w14="http://schemas.microsoft.com/office/word/2010/wordml" xmlns:w15="http://schemas.microsoft.com/office/word/2012/wordml" xmlns:w16cex="http://schemas.microsoft.com/office/word/2018/wordml/cex" xmlns:w16cid="http://schemas.microsoft.com/office/word/2016/wordml/cid" xmlns:w16="http://schemas.microsoft.com/office/word/2018/wordml" xmlns:w16du="http://schemas.microsoft.com/office/word/2023/wordml/word16du" xmlns:w16sdtdh="http://schemas.microsoft.com/office/word/2020/wordml/sdtdatahash" xmlns:w16se="http://schemas.microsoft.com/office/word/2015/wordml/symex" xmlns:wpg="http://schemas.microsoft.com/office/word/2010/wordprocessingGroup" xmlns:wpi="http://schemas.microsoft.com/office/word/2010/wordprocessingInk" xmlns:wne="http://schemas.microsoft.com/office/word/2006/wordml" xmlns:wps="http://schemas.microsoft.com/office/word/2010/wordprocessingShape" mc:Ignorable="w14 w15 w16se w16cid w16 w16cex w16sdtdh w16du wp14">
-  <w:p>
-    <w:pPr>
-      <w:pStyle w:val="Header"/>
-    </w:pPr>
-  </w:p>
-  <w:p>
-    <w:pPr>
-      <w:pStyle w:val="Header"/>
-    </w:pPr>
-  </w:p>
-</w:hdr>
-</file>
-
-<file path=word/header3.xml><?xml version="1.0" encoding="utf-8"?>
-<w:hdr xmlns:wpc="http://schemas.microsoft.com/office/word/2010/wordprocessingCanvas" xmlns:cx="http://schemas.microsoft.com/office/drawing/2014/chartex" xmlns:cx1="http://schemas.microsoft.com/office/drawing/2015/9/8/chartex" xmlns:cx2="http://schemas.microsoft.com/office/drawing/2015/10/21/chartex" xmlns:cx3="http://schemas.microsoft.com/office/drawing/2016/5/9/chartex" xmlns:cx4="http://schemas.microsoft.com/office/drawing/2016/5/10/chartex" xmlns:cx5="http://schemas.microsoft.com/office/drawing/2016/5/11/chartex" xmlns:cx6="http://schemas.microsoft.com/office/drawing/2016/5/12/chartex" xmlns:cx7="http://schemas.microsoft.com/office/drawing/2016/5/13/chartex" xmlns:cx8="http://schemas.microsoft.com/office/drawing/2016/5/14/chartex" xmlns:mc="http://schemas.openxmlformats.org/markup-compatibility/2006" xmlns:aink="http://schemas.microsoft.com/office/drawing/2016/ink" xmlns:am3d="http://schemas.microsoft.com/office/drawing/2017/model3d" xmlns:o="urn:schemas-microsoft-com:office:office" xmlns:oel="http://schemas.microsoft.com/office/2019/extlst" xmlns:r="http://schemas.openxmlformats.org/officeDocument/2006/relationships" xmlns:m="http://schemas.openxmlformats.org/officeDocument/2006/math" xmlns:v="urn:schemas-microsoft-com:vml" xmlns:wp14="http://schemas.microsoft.com/office/word/2010/wordprocessingDrawing" xmlns:wp="http://schemas.openxmlformats.org/drawingml/2006/wordprocessingDrawing" xmlns:w10="urn:schemas-microsoft-com:office:word" xmlns:w="http://schemas.openxmlformats.org/wordprocessingml/2006/main" xmlns:w14="http://schemas.microsoft.com/office/word/2010/wordml" xmlns:w15="http://schemas.microsoft.com/office/word/2012/wordml" xmlns:w16cex="http://schemas.microsoft.com/office/word/2018/wordml/cex" xmlns:w16cid="http://schemas.microsoft.com/office/word/2016/wordml/cid" xmlns:w16="http://schemas.microsoft.com/office/word/2018/wordml" xmlns:w16du="http://schemas.microsoft.com/office/word/2023/wordml/word16du" xmlns:w16sdtdh="http://schemas.microsoft.com/office/word/2020/wordml/sdtdatahash" xmlns:w16se="http://schemas.microsoft.com/office/word/2015/wordml/symex" xmlns:wpg="http://schemas.microsoft.com/office/word/2010/wordprocessingGroup" xmlns:wpi="http://schemas.microsoft.com/office/word/2010/wordprocessingInk" xmlns:wne="http://schemas.microsoft.com/office/word/2006/wordml" xmlns:wps="http://schemas.microsoft.com/office/word/2010/wordprocessingShape" mc:Ignorable="w14 w15 w16se w16cid w16 w16cex w16sdtdh w16du wp14">
   <w:p>
     <w:pPr>
       <w:pStyle w:val="Header"/>
@@ -2536,4 +2297,16 @@
     </a:ext>
   </a:extLst>
 </a:theme>
+</file>
+
+<file path=customXml/item1.xml><?xml version="1.0" encoding="utf-8"?>
+<b:Sources xmlns:b="http://schemas.openxmlformats.org/officeDocument/2006/bibliography" xmlns="http://schemas.openxmlformats.org/officeDocument/2006/bibliography" SelectedStyle="\APASixthEditionOfficeOnline.xsl" StyleName="APA" Version="6"/>
+</file>
+
+<file path=customXml/itemProps1.xml><?xml version="1.0" encoding="utf-8"?>
+<ds:datastoreItem xmlns:ds="http://schemas.openxmlformats.org/officeDocument/2006/customXml" ds:itemID="{C3FDE569-218C-44DC-9F86-1372167BA0E4}">
+  <ds:schemaRefs>
+    <ds:schemaRef ds:uri="http://schemas.openxmlformats.org/officeDocument/2006/bibliography"/>
+  </ds:schemaRefs>
+</ds:datastoreItem>
 </file>
</xml_diff>

<commit_message>
formatting changes, adding more clubs, adding git and linkedin
</commit_message>
<xml_diff>
--- a/Resume1.docx
+++ b/Resume1.docx
@@ -41,9 +41,29 @@
       <w:pPr>
         <w:pStyle w:val="ContactInfo"/>
       </w:pPr>
-      <w:r>
-        <w:t>mrcloutier@wpi.edu</w:t>
-      </w:r>
+      <w:hyperlink r:id="rId8" w:history="1">
+        <w:r>
+          <w:rPr>
+            <w:rStyle w:val="Hyperlink"/>
+          </w:rPr>
+          <w:t>mrcloutier@wpi.edu</w:t>
+        </w:r>
+      </w:hyperlink>
+      <w:r>
+        <w:tab/>
+      </w:r>
+      <w:r>
+        <w:t>github.com/mrc624</w:t>
+      </w:r>
+      <w:r>
+        <w:tab/>
+        <w:t>linkedin.com/in/</w:t>
+      </w:r>
+      <w:proofErr w:type="spellStart"/>
+      <w:r>
+        <w:t>matthew-robert-cloutier</w:t>
+      </w:r>
+      <w:proofErr w:type="spellEnd"/>
     </w:p>
     <w:p>
       <w:pPr>
@@ -67,6 +87,16 @@
         </w:rPr>
         <w:t>Summary</w:t>
       </w:r>
+      <w:r>
+        <w:rPr>
+          <w:b/>
+          <w:bCs/>
+          <w:color w:val="000000" w:themeColor="text1"/>
+          <w:sz w:val="24"/>
+          <w:szCs w:val="24"/>
+        </w:rPr>
+        <w:t xml:space="preserve"> &amp; Objectives</w:t>
+      </w:r>
     </w:p>
     <w:p>
       <w:pPr>
@@ -105,17 +135,6 @@
     </w:p>
     <w:p>
       <w:pPr>
-        <w:pStyle w:val="ContactInfo"/>
-        <w:jc w:val="left"/>
-        <w:rPr>
-          <w:color w:val="000000" w:themeColor="text1"/>
-          <w:sz w:val="24"/>
-          <w:szCs w:val="24"/>
-        </w:rPr>
-      </w:pPr>
-    </w:p>
-    <w:p>
-      <w:pPr>
         <w:rPr>
           <w:sz w:val="24"/>
           <w:szCs w:val="24"/>
@@ -143,14 +162,35 @@
           <w:sz w:val="24"/>
           <w:szCs w:val="24"/>
         </w:rPr>
-        <w:t>Worcester Polytechnic Institute (August 2022 – Ongoing)</w:t>
-      </w:r>
-      <w:r>
-        <w:rPr>
-          <w:sz w:val="24"/>
-          <w:szCs w:val="24"/>
-        </w:rPr>
-        <w:t xml:space="preserve"> – Major: Electrical and Computer Engineering</w:t>
+        <w:t>Worcester Polytechnic Institute</w:t>
+      </w:r>
+      <w:r>
+        <w:rPr>
+          <w:sz w:val="24"/>
+          <w:szCs w:val="24"/>
+        </w:rPr>
+        <w:t xml:space="preserve"> – Major (BS): </w:t>
+      </w:r>
+      <w:r>
+        <w:rPr>
+          <w:sz w:val="24"/>
+          <w:szCs w:val="24"/>
+        </w:rPr>
+        <w:t>Electrical &amp; Computer Engineering | Minor: CS</w:t>
+      </w:r>
+      <w:r>
+        <w:rPr>
+          <w:sz w:val="24"/>
+          <w:szCs w:val="24"/>
+        </w:rPr>
+        <w:tab/>
+      </w:r>
+      <w:r>
+        <w:rPr>
+          <w:sz w:val="24"/>
+          <w:szCs w:val="24"/>
+        </w:rPr>
+        <w:t>May 2026</w:t>
       </w:r>
     </w:p>
     <w:p>
@@ -170,7 +210,35 @@
           <w:sz w:val="24"/>
           <w:szCs w:val="24"/>
         </w:rPr>
-        <w:t>Relevant Courses:</w:t>
+        <w:t>Relevant Cours</w:t>
+      </w:r>
+      <w:r>
+        <w:rPr>
+          <w:sz w:val="24"/>
+          <w:szCs w:val="24"/>
+        </w:rPr>
+        <w:t>e</w:t>
+      </w:r>
+      <w:r>
+        <w:rPr>
+          <w:sz w:val="24"/>
+          <w:szCs w:val="24"/>
+        </w:rPr>
+        <w:t>w</w:t>
+      </w:r>
+      <w:r>
+        <w:rPr>
+          <w:sz w:val="24"/>
+          <w:szCs w:val="24"/>
+        </w:rPr>
+        <w:t>ork</w:t>
+      </w:r>
+      <w:r>
+        <w:rPr>
+          <w:sz w:val="24"/>
+          <w:szCs w:val="24"/>
+        </w:rPr>
+        <w:t>:</w:t>
       </w:r>
       <w:r>
         <w:rPr>
@@ -197,82 +265,14 @@
           <w:sz w:val="24"/>
           <w:szCs w:val="24"/>
         </w:rPr>
-        <w:t>Projects</w:t>
-      </w:r>
-    </w:p>
-    <w:p>
-      <w:pPr>
-        <w:pStyle w:val="ListParagraph"/>
-        <w:numPr>
-          <w:ilvl w:val="1"/>
-          <w:numId w:val="4"/>
-        </w:numPr>
-        <w:rPr>
-          <w:sz w:val="24"/>
-          <w:szCs w:val="24"/>
-        </w:rPr>
-      </w:pPr>
-      <w:r>
-        <w:rPr>
-          <w:sz w:val="24"/>
-          <w:szCs w:val="24"/>
-        </w:rPr>
-        <w:t xml:space="preserve">Created a web server </w:t>
-      </w:r>
-      <w:r>
-        <w:rPr>
-          <w:sz w:val="24"/>
-          <w:szCs w:val="24"/>
-        </w:rPr>
-        <w:t>to monitor and adjust an</w:t>
-      </w:r>
-      <w:r>
-        <w:rPr>
-          <w:sz w:val="24"/>
-          <w:szCs w:val="24"/>
-        </w:rPr>
-        <w:t xml:space="preserve"> embedded radio device using Mongoose WS</w:t>
-      </w:r>
-      <w:r>
-        <w:rPr>
-          <w:sz w:val="24"/>
-          <w:szCs w:val="24"/>
-        </w:rPr>
-        <w:t>.</w:t>
-      </w:r>
-      <w:r>
-        <w:rPr>
-          <w:sz w:val="24"/>
-          <w:szCs w:val="24"/>
-        </w:rPr>
-        <w:t xml:space="preserve"> </w:t>
-      </w:r>
-      <w:r>
-        <w:rPr>
-          <w:sz w:val="24"/>
-          <w:szCs w:val="24"/>
-        </w:rPr>
-        <w:t>I also created the backend functions to support it as well.</w:t>
-      </w:r>
-    </w:p>
-    <w:p>
-      <w:pPr>
-        <w:pStyle w:val="ListParagraph"/>
-        <w:numPr>
-          <w:ilvl w:val="1"/>
-          <w:numId w:val="4"/>
-        </w:numPr>
-        <w:rPr>
-          <w:sz w:val="24"/>
-          <w:szCs w:val="24"/>
-        </w:rPr>
-      </w:pPr>
-      <w:r>
-        <w:rPr>
-          <w:sz w:val="24"/>
-          <w:szCs w:val="24"/>
-        </w:rPr>
-        <w:t>Created tools in Microsoft Visual Studio to change settings on both cellular and radio devices.</w:t>
+        <w:t>Current GPA of 3.5</w:t>
+      </w:r>
+      <w:r>
+        <w:rPr>
+          <w:sz w:val="24"/>
+          <w:szCs w:val="24"/>
+        </w:rPr>
+        <w:t>9 – Dean’s List for Three Semesters</w:t>
       </w:r>
     </w:p>
     <w:p>
@@ -292,7 +292,7 @@
           <w:sz w:val="24"/>
           <w:szCs w:val="24"/>
         </w:rPr>
-        <w:t>Clubs and Organizations</w:t>
+        <w:t>Activities and Involvement</w:t>
       </w:r>
     </w:p>
     <w:p>
@@ -321,19 +321,13 @@
         </w:rPr>
         <w:t>Cycling Club</w:t>
       </w:r>
-    </w:p>
-    <w:p>
-      <w:pPr>
-        <w:pStyle w:val="ListParagraph"/>
-        <w:numPr>
-          <w:ilvl w:val="2"/>
-          <w:numId w:val="1"/>
-        </w:numPr>
-        <w:rPr>
-          <w:sz w:val="24"/>
-          <w:szCs w:val="24"/>
-        </w:rPr>
-      </w:pPr>
+      <w:r>
+        <w:rPr>
+          <w:sz w:val="24"/>
+          <w:szCs w:val="24"/>
+        </w:rPr>
+        <w:t xml:space="preserve"> - </w:t>
+      </w:r>
       <w:r>
         <w:rPr>
           <w:sz w:val="24"/>
@@ -361,73 +355,12 @@
         </w:rPr>
         <w:t>Alpha Chi Rho Fraternity</w:t>
       </w:r>
-    </w:p>
-    <w:p>
-      <w:pPr>
-        <w:pStyle w:val="ListParagraph"/>
-        <w:numPr>
-          <w:ilvl w:val="2"/>
-          <w:numId w:val="1"/>
-        </w:numPr>
-        <w:rPr>
-          <w:sz w:val="24"/>
-          <w:szCs w:val="24"/>
-        </w:rPr>
-      </w:pPr>
-      <w:r>
-        <w:rPr>
-          <w:sz w:val="24"/>
-          <w:szCs w:val="24"/>
-        </w:rPr>
-        <w:t>Treasurer’s Assistant</w:t>
-      </w:r>
-    </w:p>
-    <w:p>
-      <w:pPr>
-        <w:pStyle w:val="ListParagraph"/>
-        <w:numPr>
-          <w:ilvl w:val="0"/>
-          <w:numId w:val="1"/>
-        </w:numPr>
-        <w:rPr>
-          <w:sz w:val="24"/>
-          <w:szCs w:val="24"/>
-        </w:rPr>
-      </w:pPr>
-      <w:r>
-        <w:rPr>
-          <w:sz w:val="24"/>
-          <w:szCs w:val="24"/>
-        </w:rPr>
-        <w:t>Current GPA of 3.</w:t>
-      </w:r>
-      <w:r>
-        <w:rPr>
-          <w:sz w:val="24"/>
-          <w:szCs w:val="24"/>
-        </w:rPr>
-        <w:t>5</w:t>
-      </w:r>
-      <w:r>
-        <w:rPr>
-          <w:sz w:val="24"/>
-          <w:szCs w:val="24"/>
-        </w:rPr>
-        <w:t>7</w:t>
-      </w:r>
-      <w:r>
-        <w:rPr>
-          <w:sz w:val="24"/>
-          <w:szCs w:val="24"/>
-        </w:rPr>
-        <w:t xml:space="preserve"> – </w:t>
-      </w:r>
-      <w:r>
-        <w:rPr>
-          <w:sz w:val="24"/>
-          <w:szCs w:val="24"/>
-        </w:rPr>
-        <w:t>Deans List for Two Semesters</w:t>
+      <w:r>
+        <w:rPr>
+          <w:sz w:val="24"/>
+          <w:szCs w:val="24"/>
+        </w:rPr>
+        <w:t xml:space="preserve"> – Treasurer’s Assistant</w:t>
       </w:r>
     </w:p>
     <w:p>
@@ -470,7 +403,43 @@
           <w:sz w:val="24"/>
           <w:szCs w:val="24"/>
         </w:rPr>
-        <w:t xml:space="preserve"> Wireless Telemetry – Engineering Intern (May 2024 – August 2024)</w:t>
+        <w:t xml:space="preserve"> Wireless Telemetry – Engineering Intern </w:t>
+      </w:r>
+      <w:r>
+        <w:rPr>
+          <w:sz w:val="24"/>
+          <w:szCs w:val="24"/>
+        </w:rPr>
+        <w:tab/>
+      </w:r>
+      <w:r>
+        <w:rPr>
+          <w:sz w:val="24"/>
+          <w:szCs w:val="24"/>
+        </w:rPr>
+        <w:tab/>
+      </w:r>
+      <w:r>
+        <w:rPr>
+          <w:sz w:val="24"/>
+          <w:szCs w:val="24"/>
+        </w:rPr>
+        <w:tab/>
+      </w:r>
+      <w:r>
+        <w:rPr>
+          <w:sz w:val="24"/>
+          <w:szCs w:val="24"/>
+        </w:rPr>
+        <w:tab/>
+      </w:r>
+      <w:r>
+        <w:rPr>
+          <w:sz w:val="24"/>
+          <w:szCs w:val="24"/>
+        </w:rPr>
+        <w:tab/>
+        <w:t>May 2023 – August 2023</w:t>
       </w:r>
     </w:p>
     <w:p>
@@ -497,7 +466,21 @@
           <w:sz w:val="24"/>
           <w:szCs w:val="24"/>
         </w:rPr>
-        <w:t xml:space="preserve"> and integrated a web server using Mongoose WS to interact with a radio communications device to eliminate locally interacting with the device.</w:t>
+        <w:t xml:space="preserve"> and integrated a web server using Mongoose WS to interact with a radio communications device to eliminate </w:t>
+      </w:r>
+      <w:r>
+        <w:rPr>
+          <w:sz w:val="24"/>
+          <w:szCs w:val="24"/>
+        </w:rPr>
+        <w:t xml:space="preserve">the necessity of </w:t>
+      </w:r>
+      <w:r>
+        <w:rPr>
+          <w:sz w:val="24"/>
+          <w:szCs w:val="24"/>
+        </w:rPr>
+        <w:t>locally interacting with the device.</w:t>
       </w:r>
     </w:p>
     <w:p>
@@ -558,7 +541,21 @@
           <w:sz w:val="24"/>
           <w:szCs w:val="24"/>
         </w:rPr>
-        <w:t xml:space="preserve"> These changes have been released to the public in the </w:t>
+        <w:t xml:space="preserve"> These changes have been released to </w:t>
+      </w:r>
+      <w:r>
+        <w:rPr>
+          <w:sz w:val="24"/>
+          <w:szCs w:val="24"/>
+        </w:rPr>
+        <w:t>customers</w:t>
+      </w:r>
+      <w:r>
+        <w:rPr>
+          <w:sz w:val="24"/>
+          <w:szCs w:val="24"/>
+        </w:rPr>
+        <w:t xml:space="preserve"> in the </w:t>
       </w:r>
       <w:proofErr w:type="spellStart"/>
       <w:r>
@@ -605,7 +602,21 @@
           <w:sz w:val="24"/>
           <w:szCs w:val="24"/>
         </w:rPr>
-        <w:t>Updated C code to be efficient and to remedy bugs within radio and cellular devices.</w:t>
+        <w:t xml:space="preserve">Updated C code to be </w:t>
+      </w:r>
+      <w:r>
+        <w:rPr>
+          <w:sz w:val="24"/>
+          <w:szCs w:val="24"/>
+        </w:rPr>
+        <w:t xml:space="preserve">more </w:t>
+      </w:r>
+      <w:r>
+        <w:rPr>
+          <w:sz w:val="24"/>
+          <w:szCs w:val="24"/>
+        </w:rPr>
+        <w:t>efficient and to remedy bugs within radio and cellular devices.</w:t>
       </w:r>
     </w:p>
     <w:p>
@@ -625,26 +636,6 @@
           <w:sz w:val="24"/>
           <w:szCs w:val="24"/>
         </w:rPr>
-        <w:t>Worked with network settings and learned the intricacies of network communication.</w:t>
-      </w:r>
-    </w:p>
-    <w:p>
-      <w:pPr>
-        <w:pStyle w:val="ListParagraph"/>
-        <w:numPr>
-          <w:ilvl w:val="0"/>
-          <w:numId w:val="3"/>
-        </w:numPr>
-        <w:rPr>
-          <w:sz w:val="24"/>
-          <w:szCs w:val="24"/>
-        </w:rPr>
-      </w:pPr>
-      <w:r>
-        <w:rPr>
-          <w:sz w:val="24"/>
-          <w:szCs w:val="24"/>
-        </w:rPr>
         <w:t>Instructed on how</w:t>
       </w:r>
       <w:r>
@@ -652,36 +643,93 @@
           <w:sz w:val="24"/>
           <w:szCs w:val="24"/>
         </w:rPr>
-        <w:t xml:space="preserve"> git revision control and used it daily.</w:t>
-      </w:r>
-    </w:p>
-    <w:p>
-      <w:pPr>
-        <w:rPr>
-          <w:sz w:val="24"/>
-          <w:szCs w:val="24"/>
-        </w:rPr>
-      </w:pPr>
-      <w:r>
-        <w:rPr>
-          <w:sz w:val="24"/>
-          <w:szCs w:val="24"/>
-        </w:rPr>
-        <w:t xml:space="preserve">Landry’s Bicycles – Sales Associate (March 2021 – </w:t>
-      </w:r>
-      <w:r>
-        <w:rPr>
-          <w:sz w:val="24"/>
-          <w:szCs w:val="24"/>
-        </w:rPr>
-        <w:t>August 2024</w:t>
-      </w:r>
-      <w:r>
-        <w:rPr>
-          <w:sz w:val="24"/>
-          <w:szCs w:val="24"/>
-        </w:rPr>
-        <w:t>)</w:t>
+        <w:t xml:space="preserve"> </w:t>
+      </w:r>
+      <w:r>
+        <w:rPr>
+          <w:sz w:val="24"/>
+          <w:szCs w:val="24"/>
+        </w:rPr>
+        <w:t xml:space="preserve">to use </w:t>
+      </w:r>
+      <w:r>
+        <w:rPr>
+          <w:sz w:val="24"/>
+          <w:szCs w:val="24"/>
+        </w:rPr>
+        <w:t>git revision control and used it daily.</w:t>
+      </w:r>
+    </w:p>
+    <w:p>
+      <w:pPr>
+        <w:rPr>
+          <w:sz w:val="24"/>
+          <w:szCs w:val="24"/>
+        </w:rPr>
+      </w:pPr>
+      <w:r>
+        <w:rPr>
+          <w:sz w:val="24"/>
+          <w:szCs w:val="24"/>
+        </w:rPr>
+        <w:t>Landry’s Bicycles – Sales Associate</w:t>
+      </w:r>
+      <w:r>
+        <w:rPr>
+          <w:sz w:val="24"/>
+          <w:szCs w:val="24"/>
+        </w:rPr>
+        <w:tab/>
+      </w:r>
+      <w:r>
+        <w:rPr>
+          <w:sz w:val="24"/>
+          <w:szCs w:val="24"/>
+        </w:rPr>
+        <w:tab/>
+      </w:r>
+      <w:r>
+        <w:rPr>
+          <w:sz w:val="24"/>
+          <w:szCs w:val="24"/>
+        </w:rPr>
+        <w:tab/>
+      </w:r>
+      <w:r>
+        <w:rPr>
+          <w:sz w:val="24"/>
+          <w:szCs w:val="24"/>
+        </w:rPr>
+        <w:tab/>
+      </w:r>
+      <w:r>
+        <w:rPr>
+          <w:sz w:val="24"/>
+          <w:szCs w:val="24"/>
+        </w:rPr>
+        <w:tab/>
+      </w:r>
+      <w:r>
+        <w:rPr>
+          <w:sz w:val="24"/>
+          <w:szCs w:val="24"/>
+        </w:rPr>
+        <w:tab/>
+      </w:r>
+      <w:r>
+        <w:rPr>
+          <w:sz w:val="24"/>
+          <w:szCs w:val="24"/>
+        </w:rPr>
+        <w:tab/>
+      </w:r>
+      <w:r>
+        <w:rPr>
+          <w:sz w:val="24"/>
+          <w:szCs w:val="24"/>
+        </w:rPr>
+        <w:tab/>
+        <w:t>March 2021 - Present</w:t>
       </w:r>
     </w:p>
     <w:p>
@@ -843,6 +891,81 @@
           <w:szCs w:val="24"/>
         </w:rPr>
       </w:pPr>
+      <w:r>
+        <w:rPr>
+          <w:sz w:val="24"/>
+          <w:szCs w:val="24"/>
+        </w:rPr>
+        <w:t>Projects</w:t>
+      </w:r>
+    </w:p>
+    <w:p>
+      <w:pPr>
+        <w:pStyle w:val="ListParagraph"/>
+        <w:numPr>
+          <w:ilvl w:val="0"/>
+          <w:numId w:val="4"/>
+        </w:numPr>
+        <w:rPr>
+          <w:sz w:val="24"/>
+          <w:szCs w:val="24"/>
+        </w:rPr>
+      </w:pPr>
+      <w:r>
+        <w:rPr>
+          <w:sz w:val="24"/>
+          <w:szCs w:val="24"/>
+        </w:rPr>
+        <w:t>Implemented a web server to monitor and adjust an embedded radio device using Mongoose WS. I also created the backend functions to support it as well.</w:t>
+      </w:r>
+    </w:p>
+    <w:p>
+      <w:pPr>
+        <w:pStyle w:val="ListParagraph"/>
+        <w:numPr>
+          <w:ilvl w:val="0"/>
+          <w:numId w:val="4"/>
+        </w:numPr>
+        <w:rPr>
+          <w:sz w:val="24"/>
+          <w:szCs w:val="24"/>
+        </w:rPr>
+      </w:pPr>
+      <w:r>
+        <w:rPr>
+          <w:sz w:val="24"/>
+          <w:szCs w:val="24"/>
+        </w:rPr>
+        <w:t>Created tools in Microsoft Visual Studio to change settings on both cellular and radio devices.</w:t>
+      </w:r>
+    </w:p>
+    <w:p>
+      <w:pPr>
+        <w:pStyle w:val="ListParagraph"/>
+        <w:numPr>
+          <w:ilvl w:val="0"/>
+          <w:numId w:val="4"/>
+        </w:numPr>
+        <w:rPr>
+          <w:sz w:val="24"/>
+          <w:szCs w:val="24"/>
+        </w:rPr>
+      </w:pPr>
+      <w:r>
+        <w:rPr>
+          <w:sz w:val="24"/>
+          <w:szCs w:val="24"/>
+        </w:rPr>
+        <w:t>Designed a guitar hero game on an MSP430 launchpad.</w:t>
+      </w:r>
+    </w:p>
+    <w:p>
+      <w:pPr>
+        <w:rPr>
+          <w:sz w:val="24"/>
+          <w:szCs w:val="24"/>
+        </w:rPr>
+      </w:pPr>
     </w:p>
     <w:p>
       <w:pPr>
@@ -970,7 +1093,21 @@
           <w:sz w:val="24"/>
           <w:szCs w:val="24"/>
         </w:rPr>
-        <w:t>C / Java</w:t>
+        <w:t xml:space="preserve">C / </w:t>
+      </w:r>
+      <w:r>
+        <w:rPr>
+          <w:sz w:val="24"/>
+          <w:szCs w:val="24"/>
+        </w:rPr>
+        <w:t>C#</w:t>
+      </w:r>
+      <w:r>
+        <w:rPr>
+          <w:sz w:val="24"/>
+          <w:szCs w:val="24"/>
+        </w:rPr>
+        <w:tab/>
       </w:r>
       <w:r>
         <w:rPr>
@@ -1016,7 +1153,7 @@
       </w:r>
     </w:p>
     <w:sectPr>
-      <w:headerReference w:type="default" r:id="rId8"/>
+      <w:headerReference w:type="default" r:id="rId9"/>
       <w:pgSz w:w="12240" w:h="15840"/>
       <w:pgMar w:top="720" w:right="720" w:bottom="720" w:left="720" w:header="0" w:footer="0" w:gutter="0"/>
       <w:cols w:space="720"/>
@@ -2106,6 +2243,29 @@
     <w:uiPriority w:val="99"/>
     <w:rsid w:val="00855ACB"/>
   </w:style>
+  <w:style w:type="character" w:styleId="Hyperlink">
+    <w:name w:val="Hyperlink"/>
+    <w:basedOn w:val="DefaultParagraphFont"/>
+    <w:uiPriority w:val="99"/>
+    <w:unhideWhenUsed/>
+    <w:rsid w:val="004D086F"/>
+    <w:rPr>
+      <w:color w:val="0563C1" w:themeColor="hyperlink"/>
+      <w:u w:val="single"/>
+    </w:rPr>
+  </w:style>
+  <w:style w:type="character" w:styleId="UnresolvedMention">
+    <w:name w:val="Unresolved Mention"/>
+    <w:basedOn w:val="DefaultParagraphFont"/>
+    <w:uiPriority w:val="99"/>
+    <w:semiHidden/>
+    <w:unhideWhenUsed/>
+    <w:rsid w:val="004D086F"/>
+    <w:rPr>
+      <w:color w:val="605E5C"/>
+      <w:shd w:val="clear" w:color="auto" w:fill="E1DFDD"/>
+    </w:rPr>
+  </w:style>
 </w:styles>
 </file>
 

</xml_diff>

<commit_message>
added more clubs, removed link on email
</commit_message>
<xml_diff>
--- a/Resume1.docx
+++ b/Resume1.docx
@@ -45,11 +45,17 @@
         <w:r>
           <w:rPr>
             <w:rStyle w:val="Hyperlink"/>
+            <w:color w:val="595959" w:themeColor="text1" w:themeTint="A6"/>
+            <w:u w:val="none"/>
           </w:rPr>
           <w:t>mrcloutier@wpi.edu</w:t>
         </w:r>
       </w:hyperlink>
       <w:r>
+        <w:rPr>
+          <w:rStyle w:val="Hyperlink"/>
+          <w:u w:val="none"/>
+        </w:rPr>
         <w:tab/>
       </w:r>
       <w:r>
@@ -326,14 +332,7 @@
           <w:sz w:val="24"/>
           <w:szCs w:val="24"/>
         </w:rPr>
-        <w:t xml:space="preserve"> - </w:t>
-      </w:r>
-      <w:r>
-        <w:rPr>
-          <w:sz w:val="24"/>
-          <w:szCs w:val="24"/>
-        </w:rPr>
-        <w:t>President and Gear Manager</w:t>
+        <w:t xml:space="preserve"> - President and Gear Manager</w:t>
       </w:r>
     </w:p>
     <w:p>
@@ -361,6 +360,46 @@
           <w:szCs w:val="24"/>
         </w:rPr>
         <w:t xml:space="preserve"> – Treasurer’s Assistant</w:t>
+      </w:r>
+    </w:p>
+    <w:p>
+      <w:pPr>
+        <w:pStyle w:val="ListParagraph"/>
+        <w:numPr>
+          <w:ilvl w:val="1"/>
+          <w:numId w:val="1"/>
+        </w:numPr>
+        <w:rPr>
+          <w:sz w:val="24"/>
+          <w:szCs w:val="24"/>
+        </w:rPr>
+      </w:pPr>
+      <w:r>
+        <w:rPr>
+          <w:sz w:val="24"/>
+          <w:szCs w:val="24"/>
+        </w:rPr>
+        <w:t>Running Club</w:t>
+      </w:r>
+    </w:p>
+    <w:p>
+      <w:pPr>
+        <w:pStyle w:val="ListParagraph"/>
+        <w:numPr>
+          <w:ilvl w:val="1"/>
+          <w:numId w:val="1"/>
+        </w:numPr>
+        <w:rPr>
+          <w:sz w:val="24"/>
+          <w:szCs w:val="24"/>
+        </w:rPr>
+      </w:pPr>
+      <w:r>
+        <w:rPr>
+          <w:sz w:val="24"/>
+          <w:szCs w:val="24"/>
+        </w:rPr>
+        <w:t>Ballroom Dance</w:t>
       </w:r>
     </w:p>
     <w:p>

</xml_diff>

<commit_message>
End date on Landrys and added pdf
</commit_message>
<xml_diff>
--- a/Resume1.docx
+++ b/Resume1.docx
@@ -761,14 +761,28 @@
           <w:szCs w:val="24"/>
         </w:rPr>
         <w:tab/>
-      </w:r>
-      <w:r>
-        <w:rPr>
-          <w:sz w:val="24"/>
-          <w:szCs w:val="24"/>
-        </w:rPr>
-        <w:tab/>
-        <w:t>March 2021 - Present</w:t>
+        <w:t xml:space="preserve">March 2021 </w:t>
+      </w:r>
+      <w:r>
+        <w:rPr>
+          <w:sz w:val="24"/>
+          <w:szCs w:val="24"/>
+        </w:rPr>
+        <w:t>–</w:t>
+      </w:r>
+      <w:r>
+        <w:rPr>
+          <w:sz w:val="24"/>
+          <w:szCs w:val="24"/>
+        </w:rPr>
+        <w:t xml:space="preserve"> </w:t>
+      </w:r>
+      <w:r>
+        <w:rPr>
+          <w:sz w:val="24"/>
+          <w:szCs w:val="24"/>
+        </w:rPr>
+        <w:t>August 2023</w:t>
       </w:r>
     </w:p>
     <w:p>

</xml_diff>

<commit_message>
Formatting, adding more projects
</commit_message>
<xml_diff>
--- a/Resume1.docx
+++ b/Resume1.docx
@@ -73,98 +73,31 @@
     </w:p>
     <w:p>
       <w:pPr>
-        <w:pStyle w:val="ContactInfo"/>
-        <w:jc w:val="left"/>
         <w:rPr>
           <w:b/>
           <w:bCs/>
-          <w:color w:val="000000" w:themeColor="text1"/>
-          <w:sz w:val="24"/>
-          <w:szCs w:val="24"/>
         </w:rPr>
       </w:pPr>
       <w:r>
         <w:rPr>
           <w:b/>
           <w:bCs/>
-          <w:color w:val="000000" w:themeColor="text1"/>
-          <w:sz w:val="24"/>
-          <w:szCs w:val="24"/>
-        </w:rPr>
-        <w:t>Summary</w:t>
-      </w:r>
-      <w:r>
-        <w:rPr>
-          <w:b/>
-          <w:bCs/>
-          <w:color w:val="000000" w:themeColor="text1"/>
-          <w:sz w:val="24"/>
-          <w:szCs w:val="24"/>
-        </w:rPr>
-        <w:t xml:space="preserve"> &amp; Objectives</w:t>
-      </w:r>
-    </w:p>
-    <w:p>
-      <w:pPr>
-        <w:pStyle w:val="ContactInfo"/>
-        <w:jc w:val="left"/>
-        <w:rPr>
-          <w:color w:val="000000" w:themeColor="text1"/>
-          <w:sz w:val="24"/>
-          <w:szCs w:val="24"/>
-        </w:rPr>
-      </w:pPr>
-      <w:r>
-        <w:rPr>
-          <w:color w:val="000000" w:themeColor="text1"/>
-          <w:sz w:val="24"/>
-          <w:szCs w:val="24"/>
-        </w:rPr>
-        <w:tab/>
-      </w:r>
-      <w:r>
-        <w:rPr>
-          <w:color w:val="000000" w:themeColor="text1"/>
-          <w:sz w:val="24"/>
-          <w:szCs w:val="24"/>
-        </w:rPr>
-        <w:t xml:space="preserve">Electrical and Computer Engineering student with skills in </w:t>
-      </w:r>
-      <w:r>
-        <w:rPr>
-          <w:color w:val="000000" w:themeColor="text1"/>
-          <w:sz w:val="24"/>
-          <w:szCs w:val="24"/>
-        </w:rPr>
-        <w:t>problem solving, leadership, and communication. Searching for experience in a field related to Electrical and Computer Engineering.</w:t>
-      </w:r>
-    </w:p>
-    <w:p>
-      <w:pPr>
-        <w:rPr>
-          <w:sz w:val="24"/>
-          <w:szCs w:val="24"/>
-        </w:rPr>
-      </w:pPr>
-      <w:r>
-        <w:rPr>
-          <w:b/>
-          <w:bCs/>
-          <w:sz w:val="24"/>
-          <w:szCs w:val="24"/>
         </w:rPr>
         <w:t>Education</w:t>
       </w:r>
     </w:p>
     <w:p>
       <w:pPr>
-        <w:rPr>
-          <w:sz w:val="24"/>
-          <w:szCs w:val="24"/>
-        </w:rPr>
-      </w:pPr>
-      <w:r>
-        <w:rPr>
+        <w:pStyle w:val="NoSpacing"/>
+        <w:rPr>
+          <w:sz w:val="24"/>
+          <w:szCs w:val="24"/>
+        </w:rPr>
+      </w:pPr>
+      <w:r>
+        <w:rPr>
+          <w:i/>
+          <w:iCs/>
           <w:sz w:val="24"/>
           <w:szCs w:val="24"/>
         </w:rPr>
@@ -172,17 +105,12 @@
       </w:r>
       <w:r>
         <w:rPr>
-          <w:sz w:val="24"/>
-          <w:szCs w:val="24"/>
-        </w:rPr>
-        <w:t xml:space="preserve"> – Major (BS): </w:t>
-      </w:r>
-      <w:r>
-        <w:rPr>
-          <w:sz w:val="24"/>
-          <w:szCs w:val="24"/>
-        </w:rPr>
-        <w:t>Electrical &amp; Computer Engineering | Minor: CS</w:t>
+          <w:i/>
+          <w:iCs/>
+          <w:sz w:val="24"/>
+          <w:szCs w:val="24"/>
+        </w:rPr>
+        <w:t xml:space="preserve"> – Major (BS): Electrical &amp; Computer Engineering | Minor: CS</w:t>
       </w:r>
       <w:r>
         <w:rPr>
@@ -431,6 +359,8 @@
       <w:proofErr w:type="spellStart"/>
       <w:r>
         <w:rPr>
+          <w:i/>
+          <w:iCs/>
           <w:sz w:val="24"/>
           <w:szCs w:val="24"/>
         </w:rPr>
@@ -439,10 +369,19 @@
       <w:proofErr w:type="spellEnd"/>
       <w:r>
         <w:rPr>
-          <w:sz w:val="24"/>
-          <w:szCs w:val="24"/>
-        </w:rPr>
-        <w:t xml:space="preserve"> Wireless Telemetry – Engineering Intern </w:t>
+          <w:i/>
+          <w:iCs/>
+          <w:sz w:val="24"/>
+          <w:szCs w:val="24"/>
+        </w:rPr>
+        <w:t xml:space="preserve"> Wireless Telemetry – Engineering Intern</w:t>
+      </w:r>
+      <w:r>
+        <w:rPr>
+          <w:sz w:val="24"/>
+          <w:szCs w:val="24"/>
+        </w:rPr>
+        <w:t xml:space="preserve"> </w:t>
       </w:r>
       <w:r>
         <w:rPr>
@@ -701,13 +640,16 @@
     </w:p>
     <w:p>
       <w:pPr>
-        <w:rPr>
-          <w:sz w:val="24"/>
-          <w:szCs w:val="24"/>
-        </w:rPr>
-      </w:pPr>
-      <w:r>
-        <w:rPr>
+        <w:pStyle w:val="NoSpacing"/>
+        <w:rPr>
+          <w:sz w:val="24"/>
+          <w:szCs w:val="24"/>
+        </w:rPr>
+      </w:pPr>
+      <w:r>
+        <w:rPr>
+          <w:i/>
+          <w:iCs/>
           <w:sz w:val="24"/>
           <w:szCs w:val="24"/>
         </w:rPr>
@@ -939,13 +881,18 @@
     </w:p>
     <w:p>
       <w:pPr>
-        <w:rPr>
-          <w:sz w:val="24"/>
-          <w:szCs w:val="24"/>
-        </w:rPr>
-      </w:pPr>
-      <w:r>
-        <w:rPr>
+        <w:pStyle w:val="NoSpacing"/>
+        <w:rPr>
+          <w:i/>
+          <w:iCs/>
+          <w:sz w:val="24"/>
+          <w:szCs w:val="24"/>
+        </w:rPr>
+      </w:pPr>
+      <w:r>
+        <w:rPr>
+          <w:i/>
+          <w:iCs/>
           <w:sz w:val="24"/>
           <w:szCs w:val="24"/>
         </w:rPr>
@@ -969,7 +916,39 @@
           <w:sz w:val="24"/>
           <w:szCs w:val="24"/>
         </w:rPr>
-        <w:t>Implemented a web server to monitor and adjust an embedded radio device using Mongoose WS. I also created the backend functions to support it as well.</w:t>
+        <w:t xml:space="preserve">Assisted developing a new product, the </w:t>
+      </w:r>
+      <w:proofErr w:type="spellStart"/>
+      <w:r>
+        <w:rPr>
+          <w:sz w:val="24"/>
+          <w:szCs w:val="24"/>
+        </w:rPr>
+        <w:t>SignalFire</w:t>
+      </w:r>
+      <w:proofErr w:type="spellEnd"/>
+      <w:r>
+        <w:rPr>
+          <w:sz w:val="24"/>
+          <w:szCs w:val="24"/>
+        </w:rPr>
+        <w:t xml:space="preserve"> Ranger </w:t>
+      </w:r>
+      <w:proofErr w:type="spellStart"/>
+      <w:r>
+        <w:rPr>
+          <w:sz w:val="24"/>
+          <w:szCs w:val="24"/>
+        </w:rPr>
+        <w:t>AirQ</w:t>
+      </w:r>
+      <w:proofErr w:type="spellEnd"/>
+      <w:r>
+        <w:rPr>
+          <w:sz w:val="24"/>
+          <w:szCs w:val="24"/>
+        </w:rPr>
+        <w:t>, to track the amount of methane present in an area.</w:t>
       </w:r>
     </w:p>
     <w:p>
@@ -989,7 +968,21 @@
           <w:sz w:val="24"/>
           <w:szCs w:val="24"/>
         </w:rPr>
-        <w:t>Created tools in Microsoft Visual Studio to change settings on both cellular and radio devices.</w:t>
+        <w:t xml:space="preserve">Implemented a web server to monitor and </w:t>
+      </w:r>
+      <w:r>
+        <w:rPr>
+          <w:sz w:val="24"/>
+          <w:szCs w:val="24"/>
+        </w:rPr>
+        <w:t xml:space="preserve">interface with </w:t>
+      </w:r>
+      <w:r>
+        <w:rPr>
+          <w:sz w:val="24"/>
+          <w:szCs w:val="24"/>
+        </w:rPr>
+        <w:t>an embedded radio device using Mongoose WS. I also created the backend functions to support it as well.</w:t>
       </w:r>
     </w:p>
     <w:p>
@@ -1009,16 +1002,145 @@
           <w:sz w:val="24"/>
           <w:szCs w:val="24"/>
         </w:rPr>
-        <w:t>Designed a guitar hero game on an MSP430 launchpad.</w:t>
-      </w:r>
-    </w:p>
-    <w:p>
-      <w:pPr>
-        <w:rPr>
-          <w:sz w:val="24"/>
-          <w:szCs w:val="24"/>
-        </w:rPr>
-      </w:pPr>
+        <w:t>Created tools in Microsoft Visual Studio to</w:t>
+      </w:r>
+      <w:r>
+        <w:rPr>
+          <w:sz w:val="24"/>
+          <w:szCs w:val="24"/>
+        </w:rPr>
+        <w:t xml:space="preserve"> interface with radio and cellular communication devices</w:t>
+      </w:r>
+      <w:r>
+        <w:rPr>
+          <w:sz w:val="24"/>
+          <w:szCs w:val="24"/>
+        </w:rPr>
+        <w:t>.</w:t>
+      </w:r>
+      <w:r>
+        <w:rPr>
+          <w:sz w:val="24"/>
+          <w:szCs w:val="24"/>
+        </w:rPr>
+        <w:t xml:space="preserve"> These are present in the </w:t>
+      </w:r>
+      <w:proofErr w:type="spellStart"/>
+      <w:r>
+        <w:rPr>
+          <w:sz w:val="24"/>
+          <w:szCs w:val="24"/>
+        </w:rPr>
+        <w:t>SignalFire</w:t>
+      </w:r>
+      <w:proofErr w:type="spellEnd"/>
+      <w:r>
+        <w:rPr>
+          <w:sz w:val="24"/>
+          <w:szCs w:val="24"/>
+        </w:rPr>
+        <w:t xml:space="preserve"> Toolkit and the </w:t>
+      </w:r>
+      <w:proofErr w:type="spellStart"/>
+      <w:r>
+        <w:rPr>
+          <w:sz w:val="24"/>
+          <w:szCs w:val="24"/>
+        </w:rPr>
+        <w:t>SignalFire</w:t>
+      </w:r>
+      <w:proofErr w:type="spellEnd"/>
+      <w:r>
+        <w:rPr>
+          <w:sz w:val="24"/>
+          <w:szCs w:val="24"/>
+        </w:rPr>
+        <w:t xml:space="preserve"> Ranger Toolkit.</w:t>
+      </w:r>
+    </w:p>
+    <w:p>
+      <w:pPr>
+        <w:pStyle w:val="ListParagraph"/>
+        <w:numPr>
+          <w:ilvl w:val="0"/>
+          <w:numId w:val="4"/>
+        </w:numPr>
+        <w:rPr>
+          <w:sz w:val="24"/>
+          <w:szCs w:val="24"/>
+        </w:rPr>
+      </w:pPr>
+      <w:r>
+        <w:rPr>
+          <w:sz w:val="24"/>
+          <w:szCs w:val="24"/>
+        </w:rPr>
+        <w:t>Designed a guitar hero game on an MSP430 launchpad</w:t>
+      </w:r>
+      <w:r>
+        <w:rPr>
+          <w:sz w:val="24"/>
+          <w:szCs w:val="24"/>
+        </w:rPr>
+        <w:t xml:space="preserve"> board</w:t>
+      </w:r>
+      <w:r>
+        <w:rPr>
+          <w:sz w:val="24"/>
+          <w:szCs w:val="24"/>
+        </w:rPr>
+        <w:t>.</w:t>
+      </w:r>
+      <w:r>
+        <w:rPr>
+          <w:sz w:val="24"/>
+          <w:szCs w:val="24"/>
+        </w:rPr>
+        <w:t xml:space="preserve"> With this the user had to push the button they were instructed to, and if a certain amount of button presses were missed, the user would lose the game. The solo from </w:t>
+      </w:r>
+      <w:proofErr w:type="spellStart"/>
+      <w:r>
+        <w:rPr>
+          <w:sz w:val="24"/>
+          <w:szCs w:val="24"/>
+        </w:rPr>
+        <w:t>Freebird</w:t>
+      </w:r>
+      <w:proofErr w:type="spellEnd"/>
+      <w:r>
+        <w:rPr>
+          <w:sz w:val="24"/>
+          <w:szCs w:val="24"/>
+        </w:rPr>
+        <w:t xml:space="preserve"> played by Lynyrd Skynyrd was playing on a buzzer as well.</w:t>
+      </w:r>
+    </w:p>
+    <w:p>
+      <w:pPr>
+        <w:pStyle w:val="ListParagraph"/>
+        <w:numPr>
+          <w:ilvl w:val="0"/>
+          <w:numId w:val="4"/>
+        </w:numPr>
+        <w:rPr>
+          <w:sz w:val="24"/>
+          <w:szCs w:val="24"/>
+        </w:rPr>
+      </w:pPr>
+      <w:r>
+        <w:rPr>
+          <w:sz w:val="24"/>
+          <w:szCs w:val="24"/>
+        </w:rPr>
+        <w:t>Developed a calculator using an FPGA board</w:t>
+      </w:r>
+      <w:r>
+        <w:rPr>
+          <w:sz w:val="24"/>
+          <w:szCs w:val="24"/>
+        </w:rPr>
+        <w:t>. The user would input a number and an operation, and the result would be displayed on four seven-segment displays.</w:t>
+      </w:r>
     </w:p>
     <w:p>
       <w:pPr>
@@ -1112,6 +1234,10 @@
     <w:p>
       <w:pPr>
         <w:pStyle w:val="ListParagraph"/>
+        <w:rPr>
+          <w:sz w:val="24"/>
+          <w:szCs w:val="24"/>
+        </w:rPr>
       </w:pPr>
       <w:r>
         <w:rPr>
@@ -2319,6 +2445,15 @@
       <w:shd w:val="clear" w:color="auto" w:fill="E1DFDD"/>
     </w:rPr>
   </w:style>
+  <w:style w:type="paragraph" w:styleId="NoSpacing">
+    <w:name w:val="No Spacing"/>
+    <w:uiPriority w:val="1"/>
+    <w:qFormat/>
+    <w:rsid w:val="00641F66"/>
+    <w:pPr>
+      <w:spacing w:after="0" w:line="240" w:lineRule="auto"/>
+    </w:pPr>
+  </w:style>
 </w:styles>
 </file>
 

</xml_diff>

<commit_message>
added pipe organ project, updated GPA
</commit_message>
<xml_diff>
--- a/Resume1.docx
+++ b/Resume1.docx
@@ -105,7 +105,25 @@
           <w:sz w:val="24"/>
           <w:szCs w:val="24"/>
         </w:rPr>
-        <w:t xml:space="preserve"> – Major (BS): Electrical &amp; Computer Engineering | Minor: CS</w:t>
+        <w:t xml:space="preserve"> </w:t>
+      </w:r>
+      <w:r>
+        <w:rPr>
+          <w:i/>
+          <w:iCs/>
+          <w:sz w:val="24"/>
+          <w:szCs w:val="24"/>
+        </w:rPr>
+        <w:t>| BS in</w:t>
+      </w:r>
+      <w:r>
+        <w:rPr>
+          <w:i/>
+          <w:iCs/>
+          <w:sz w:val="24"/>
+          <w:szCs w:val="24"/>
+        </w:rPr>
+        <w:t xml:space="preserve"> Electrical &amp; Computer Engineering | Minor: CS</w:t>
       </w:r>
       <w:r>
         <w:rPr>
@@ -194,14 +212,35 @@
           <w:sz w:val="24"/>
           <w:szCs w:val="24"/>
         </w:rPr>
-        <w:t>Current GPA of 3.5</w:t>
-      </w:r>
-      <w:r>
-        <w:rPr>
-          <w:sz w:val="24"/>
-          <w:szCs w:val="24"/>
-        </w:rPr>
-        <w:t>9 – Dean’s List for Three Semesters</w:t>
+        <w:t>Current GPA</w:t>
+      </w:r>
+      <w:r>
+        <w:rPr>
+          <w:sz w:val="24"/>
+          <w:szCs w:val="24"/>
+        </w:rPr>
+        <w:t>: 3</w:t>
+      </w:r>
+      <w:r>
+        <w:rPr>
+          <w:sz w:val="24"/>
+          <w:szCs w:val="24"/>
+        </w:rPr>
+        <w:t>.</w:t>
+      </w:r>
+      <w:r>
+        <w:rPr>
+          <w:sz w:val="24"/>
+          <w:szCs w:val="24"/>
+        </w:rPr>
+        <w:t>62</w:t>
+      </w:r>
+      <w:r>
+        <w:rPr>
+          <w:sz w:val="24"/>
+          <w:szCs w:val="24"/>
+        </w:rPr>
+        <w:t xml:space="preserve"> – Dean’s List for Three Semesters</w:t>
       </w:r>
     </w:p>
     <w:p>
@@ -982,28 +1021,7 @@
           <w:sz w:val="24"/>
           <w:szCs w:val="24"/>
         </w:rPr>
-        <w:t>Designed a guitar hero game on an MSP430 launchpad</w:t>
-      </w:r>
-      <w:r>
-        <w:rPr>
-          <w:sz w:val="24"/>
-          <w:szCs w:val="24"/>
-        </w:rPr>
-        <w:t xml:space="preserve"> board</w:t>
-      </w:r>
-      <w:r>
-        <w:rPr>
-          <w:sz w:val="24"/>
-          <w:szCs w:val="24"/>
-        </w:rPr>
-        <w:t>.</w:t>
-      </w:r>
-      <w:r>
-        <w:rPr>
-          <w:sz w:val="24"/>
-          <w:szCs w:val="24"/>
-        </w:rPr>
-        <w:t xml:space="preserve"> With this the user had to push the button they were instructed to, and if a certain amount of button presses were missed, the user would lose the game. The solo from Freebird played by Lynyrd Skynyrd was playing on a buzzer as well.</w:t>
+        <w:t>Developed a self-playing four-pipe organ on a team of four students. Designed and implemented the software to process MIDI data, control the stepper motors, and sync the solenoid for accurate timing.</w:t>
       </w:r>
     </w:p>
     <w:p>

</xml_diff>

<commit_message>
end of B term GPA and Dean's List update
</commit_message>
<xml_diff>
--- a/Resume1.docx
+++ b/Resume1.docx
@@ -233,14 +233,35 @@
           <w:sz w:val="24"/>
           <w:szCs w:val="24"/>
         </w:rPr>
-        <w:t>62</w:t>
-      </w:r>
-      <w:r>
-        <w:rPr>
-          <w:sz w:val="24"/>
-          <w:szCs w:val="24"/>
-        </w:rPr>
-        <w:t xml:space="preserve"> – Dean’s List for Three Semesters</w:t>
+        <w:t>6</w:t>
+      </w:r>
+      <w:r>
+        <w:rPr>
+          <w:sz w:val="24"/>
+          <w:szCs w:val="24"/>
+        </w:rPr>
+        <w:t>4</w:t>
+      </w:r>
+      <w:r>
+        <w:rPr>
+          <w:sz w:val="24"/>
+          <w:szCs w:val="24"/>
+        </w:rPr>
+        <w:t xml:space="preserve"> – Dean’s List for </w:t>
+      </w:r>
+      <w:r>
+        <w:rPr>
+          <w:sz w:val="24"/>
+          <w:szCs w:val="24"/>
+        </w:rPr>
+        <w:t>Four</w:t>
+      </w:r>
+      <w:r>
+        <w:rPr>
+          <w:sz w:val="24"/>
+          <w:szCs w:val="24"/>
+        </w:rPr>
+        <w:t xml:space="preserve"> Semesters</w:t>
       </w:r>
     </w:p>
     <w:p>

</xml_diff>

<commit_message>
Updating projects, GPA, Dean's List, SignalFire dates
</commit_message>
<xml_diff>
--- a/Resume1.docx
+++ b/Resume1.docx
@@ -1,24 +1,36 @@
 
 <file path=word/document.xml><?xml version="1.0" encoding="utf-8"?>
-<w:document xmlns:wpc="http://schemas.microsoft.com/office/word/2010/wordprocessingCanvas" xmlns:cx="http://schemas.microsoft.com/office/drawing/2014/chartex" xmlns:cx1="http://schemas.microsoft.com/office/drawing/2015/9/8/chartex" xmlns:cx2="http://schemas.microsoft.com/office/drawing/2015/10/21/chartex" xmlns:cx3="http://schemas.microsoft.com/office/drawing/2016/5/9/chartex" xmlns:cx4="http://schemas.microsoft.com/office/drawing/2016/5/10/chartex" xmlns:cx5="http://schemas.microsoft.com/office/drawing/2016/5/11/chartex" xmlns:cx6="http://schemas.microsoft.com/office/drawing/2016/5/12/chartex" xmlns:cx7="http://schemas.microsoft.com/office/drawing/2016/5/13/chartex" xmlns:cx8="http://schemas.microsoft.com/office/drawing/2016/5/14/chartex" xmlns:mc="http://schemas.openxmlformats.org/markup-compatibility/2006" xmlns:aink="http://schemas.microsoft.com/office/drawing/2016/ink" xmlns:am3d="http://schemas.microsoft.com/office/drawing/2017/model3d" xmlns:o="urn:schemas-microsoft-com:office:office" xmlns:oel="http://schemas.microsoft.com/office/2019/extlst" xmlns:r="http://schemas.openxmlformats.org/officeDocument/2006/relationships" xmlns:m="http://schemas.openxmlformats.org/officeDocument/2006/math" xmlns:v="urn:schemas-microsoft-com:vml" xmlns:wp14="http://schemas.microsoft.com/office/word/2010/wordprocessingDrawing" xmlns:wp="http://schemas.openxmlformats.org/drawingml/2006/wordprocessingDrawing" xmlns:w10="urn:schemas-microsoft-com:office:word" xmlns:w="http://schemas.openxmlformats.org/wordprocessingml/2006/main" xmlns:w14="http://schemas.microsoft.com/office/word/2010/wordml" xmlns:w15="http://schemas.microsoft.com/office/word/2012/wordml" xmlns:w16cex="http://schemas.microsoft.com/office/word/2018/wordml/cex" xmlns:w16cid="http://schemas.microsoft.com/office/word/2016/wordml/cid" xmlns:w16="http://schemas.microsoft.com/office/word/2018/wordml" xmlns:w16du="http://schemas.microsoft.com/office/word/2023/wordml/word16du" xmlns:w16sdtdh="http://schemas.microsoft.com/office/word/2020/wordml/sdtdatahash" xmlns:w16se="http://schemas.microsoft.com/office/word/2015/wordml/symex" xmlns:wpg="http://schemas.microsoft.com/office/word/2010/wordprocessingGroup" xmlns:wpi="http://schemas.microsoft.com/office/word/2010/wordprocessingInk" xmlns:wne="http://schemas.microsoft.com/office/word/2006/wordml" xmlns:wps="http://schemas.microsoft.com/office/word/2010/wordprocessingShape" mc:Ignorable="w14 w15 w16se w16cid w16 w16cex w16sdtdh w16du wp14">
+<w:document xmlns:wpc="http://schemas.microsoft.com/office/word/2010/wordprocessingCanvas" xmlns:cx="http://schemas.microsoft.com/office/drawing/2014/chartex" xmlns:cx1="http://schemas.microsoft.com/office/drawing/2015/9/8/chartex" xmlns:cx2="http://schemas.microsoft.com/office/drawing/2015/10/21/chartex" xmlns:cx3="http://schemas.microsoft.com/office/drawing/2016/5/9/chartex" xmlns:cx4="http://schemas.microsoft.com/office/drawing/2016/5/10/chartex" xmlns:cx5="http://schemas.microsoft.com/office/drawing/2016/5/11/chartex" xmlns:cx6="http://schemas.microsoft.com/office/drawing/2016/5/12/chartex" xmlns:cx7="http://schemas.microsoft.com/office/drawing/2016/5/13/chartex" xmlns:cx8="http://schemas.microsoft.com/office/drawing/2016/5/14/chartex" xmlns:mc="http://schemas.openxmlformats.org/markup-compatibility/2006" xmlns:aink="http://schemas.microsoft.com/office/drawing/2016/ink" xmlns:am3d="http://schemas.microsoft.com/office/drawing/2017/model3d" xmlns:o="urn:schemas-microsoft-com:office:office" xmlns:oel="http://schemas.microsoft.com/office/2019/extlst" xmlns:r="http://schemas.openxmlformats.org/officeDocument/2006/relationships" xmlns:m="http://schemas.openxmlformats.org/officeDocument/2006/math" xmlns:v="urn:schemas-microsoft-com:vml" xmlns:wp14="http://schemas.microsoft.com/office/word/2010/wordprocessingDrawing" xmlns:wp="http://schemas.openxmlformats.org/drawingml/2006/wordprocessingDrawing" xmlns:w10="urn:schemas-microsoft-com:office:word" xmlns:w="http://schemas.openxmlformats.org/wordprocessingml/2006/main" xmlns:w14="http://schemas.microsoft.com/office/word/2010/wordml" xmlns:w15="http://schemas.microsoft.com/office/word/2012/wordml" xmlns:w16cex="http://schemas.microsoft.com/office/word/2018/wordml/cex" xmlns:w16cid="http://schemas.microsoft.com/office/word/2016/wordml/cid" xmlns:w16="http://schemas.microsoft.com/office/word/2018/wordml" xmlns:w16du="http://schemas.microsoft.com/office/word/2023/wordml/word16du" xmlns:w16sdtdh="http://schemas.microsoft.com/office/word/2020/wordml/sdtdatahash" xmlns:w16sdtfl="http://schemas.microsoft.com/office/word/2024/wordml/sdtformatlock" xmlns:w16se="http://schemas.microsoft.com/office/word/2015/wordml/symex" xmlns:wpg="http://schemas.microsoft.com/office/word/2010/wordprocessingGroup" xmlns:wpi="http://schemas.microsoft.com/office/word/2010/wordprocessingInk" xmlns:wne="http://schemas.microsoft.com/office/word/2006/wordml" xmlns:wps="http://schemas.microsoft.com/office/word/2010/wordprocessingShape" mc:Ignorable="w14 w15 w16se w16cid w16 w16cex w16sdtdh w16sdtfl w16du wp14">
   <w:body>
     <w:p>
       <w:pPr>
         <w:pStyle w:val="Title"/>
+        <w:rPr>
+          <w:sz w:val="40"/>
+          <w:szCs w:val="40"/>
+        </w:rPr>
       </w:pPr>
       <w:r>
         <w:rPr>
           <w:b/>
           <w:bCs/>
+          <w:sz w:val="40"/>
+          <w:szCs w:val="40"/>
         </w:rPr>
         <w:t>Matthew</w:t>
       </w:r>
       <w:r>
+        <w:rPr>
+          <w:sz w:val="40"/>
+          <w:szCs w:val="40"/>
+        </w:rPr>
         <w:t xml:space="preserve"> </w:t>
       </w:r>
       <w:r>
         <w:rPr>
           <w:rStyle w:val="IntenseEmphasis"/>
+          <w:sz w:val="40"/>
+          <w:szCs w:val="40"/>
         </w:rPr>
         <w:t>Cloutier</w:t>
       </w:r>
@@ -36,11 +48,9 @@
       <w:r>
         <w:t xml:space="preserve"> 6444</w:t>
       </w:r>
-    </w:p>
-    <w:p>
-      <w:pPr>
-        <w:pStyle w:val="ContactInfo"/>
-      </w:pPr>
+      <w:r>
+        <w:tab/>
+      </w:r>
       <w:hyperlink r:id="rId8" w:history="1">
         <w:r>
           <w:rPr>
@@ -51,18 +61,12 @@
           <w:t>mrcloutier@wpi.edu</w:t>
         </w:r>
       </w:hyperlink>
-      <w:r>
-        <w:rPr>
-          <w:rStyle w:val="Hyperlink"/>
-          <w:u w:val="none"/>
-        </w:rPr>
-        <w:tab/>
-      </w:r>
-      <w:r>
-        <w:t>github.com/mrc624</w:t>
-      </w:r>
-      <w:r>
-        <w:tab/>
+    </w:p>
+    <w:p>
+      <w:pPr>
+        <w:pStyle w:val="ContactInfo"/>
+      </w:pPr>
+      <w:r>
         <w:t>linkedin.com/in/matthew-robert-cloutier</w:t>
       </w:r>
     </w:p>
@@ -71,12 +75,16 @@
         <w:rPr>
           <w:b/>
           <w:bCs/>
+          <w:sz w:val="30"/>
+          <w:szCs w:val="30"/>
         </w:rPr>
       </w:pPr>
       <w:r>
         <w:rPr>
           <w:b/>
           <w:bCs/>
+          <w:sz w:val="30"/>
+          <w:szCs w:val="30"/>
         </w:rPr>
         <w:t>Education</w:t>
       </w:r>
@@ -131,6 +139,14 @@
           <w:szCs w:val="24"/>
         </w:rPr>
         <w:tab/>
+      </w:r>
+      <w:r>
+        <w:rPr>
+          <w:sz w:val="24"/>
+          <w:szCs w:val="24"/>
+        </w:rPr>
+        <w:tab/>
+        <w:t xml:space="preserve">        </w:t>
       </w:r>
       <w:r>
         <w:rPr>
@@ -192,7 +208,7 @@
           <w:sz w:val="24"/>
           <w:szCs w:val="24"/>
         </w:rPr>
-        <w:t xml:space="preserve"> Digital Circuit Design, Advanced Digital Circuit Design, Embedded Computing, Real-Time Embedded Systems, Intro to ECE, Engineering with Sensors, Circuits, and Systems, Microelectronics One, Systems Programming</w:t>
+        <w:t xml:space="preserve"> Advanced Digital Circuit Design, Embedded Computing, Real-Time Embedded Systems, Engineering with Sensors, Circuits, and Systems, Microelectronics One, Systems Programming</w:t>
       </w:r>
     </w:p>
     <w:p>
@@ -233,14 +249,7 @@
           <w:sz w:val="24"/>
           <w:szCs w:val="24"/>
         </w:rPr>
-        <w:t>6</w:t>
-      </w:r>
-      <w:r>
-        <w:rPr>
-          <w:sz w:val="24"/>
-          <w:szCs w:val="24"/>
-        </w:rPr>
-        <w:t>4</w:t>
+        <w:t>70</w:t>
       </w:r>
       <w:r>
         <w:rPr>
@@ -254,7 +263,7 @@
           <w:sz w:val="24"/>
           <w:szCs w:val="24"/>
         </w:rPr>
-        <w:t>Four</w:t>
+        <w:t>Five</w:t>
       </w:r>
       <w:r>
         <w:rPr>
@@ -315,7 +324,35 @@
           <w:sz w:val="24"/>
           <w:szCs w:val="24"/>
         </w:rPr>
-        <w:t xml:space="preserve"> - President and Gear Manager</w:t>
+        <w:t xml:space="preserve"> </w:t>
+      </w:r>
+      <w:r>
+        <w:rPr>
+          <w:sz w:val="24"/>
+          <w:szCs w:val="24"/>
+        </w:rPr>
+        <w:t>–</w:t>
+      </w:r>
+      <w:r>
+        <w:rPr>
+          <w:sz w:val="24"/>
+          <w:szCs w:val="24"/>
+        </w:rPr>
+        <w:t xml:space="preserve"> President</w:t>
+      </w:r>
+      <w:r>
+        <w:rPr>
+          <w:sz w:val="24"/>
+          <w:szCs w:val="24"/>
+        </w:rPr>
+        <w:t>, Secretary,</w:t>
+      </w:r>
+      <w:r>
+        <w:rPr>
+          <w:sz w:val="24"/>
+          <w:szCs w:val="24"/>
+        </w:rPr>
+        <w:t xml:space="preserve"> and Gear Manager</w:t>
       </w:r>
     </w:p>
     <w:p>
@@ -342,47 +379,21 @@
           <w:sz w:val="24"/>
           <w:szCs w:val="24"/>
         </w:rPr>
-        <w:t xml:space="preserve"> – Treasurer’s Assistant</w:t>
-      </w:r>
-    </w:p>
-    <w:p>
-      <w:pPr>
-        <w:pStyle w:val="ListParagraph"/>
-        <w:numPr>
-          <w:ilvl w:val="1"/>
-          <w:numId w:val="1"/>
-        </w:numPr>
-        <w:rPr>
-          <w:sz w:val="24"/>
-          <w:szCs w:val="24"/>
-        </w:rPr>
-      </w:pPr>
-      <w:r>
-        <w:rPr>
-          <w:sz w:val="24"/>
-          <w:szCs w:val="24"/>
-        </w:rPr>
-        <w:t>Running Club</w:t>
-      </w:r>
-    </w:p>
-    <w:p>
-      <w:pPr>
-        <w:pStyle w:val="ListParagraph"/>
-        <w:numPr>
-          <w:ilvl w:val="1"/>
-          <w:numId w:val="1"/>
-        </w:numPr>
-        <w:rPr>
-          <w:sz w:val="24"/>
-          <w:szCs w:val="24"/>
-        </w:rPr>
-      </w:pPr>
-      <w:r>
-        <w:rPr>
-          <w:sz w:val="24"/>
-          <w:szCs w:val="24"/>
-        </w:rPr>
-        <w:t>Ballroom Dance</w:t>
+        <w:t xml:space="preserve"> – </w:t>
+      </w:r>
+      <w:r>
+        <w:rPr>
+          <w:sz w:val="24"/>
+          <w:szCs w:val="24"/>
+        </w:rPr>
+        <w:t xml:space="preserve">Social Officer and </w:t>
+      </w:r>
+      <w:r>
+        <w:rPr>
+          <w:sz w:val="24"/>
+          <w:szCs w:val="24"/>
+        </w:rPr>
+        <w:t>Treasurer’s Assistant</w:t>
       </w:r>
     </w:p>
     <w:p>
@@ -390,16 +401,16 @@
         <w:rPr>
           <w:b/>
           <w:bCs/>
-          <w:sz w:val="24"/>
-          <w:szCs w:val="24"/>
+          <w:sz w:val="30"/>
+          <w:szCs w:val="30"/>
         </w:rPr>
       </w:pPr>
       <w:r>
         <w:rPr>
           <w:b/>
           <w:bCs/>
-          <w:sz w:val="24"/>
-          <w:szCs w:val="24"/>
+          <w:sz w:val="30"/>
+          <w:szCs w:val="30"/>
         </w:rPr>
         <w:t>Experience</w:t>
       </w:r>
@@ -461,7 +472,27 @@
           <w:szCs w:val="24"/>
         </w:rPr>
         <w:tab/>
-        <w:t>May 2023 – August 2023</w:t>
+      </w:r>
+      <w:r>
+        <w:rPr>
+          <w:sz w:val="24"/>
+          <w:szCs w:val="24"/>
+        </w:rPr>
+        <w:t xml:space="preserve">        </w:t>
+      </w:r>
+      <w:r>
+        <w:rPr>
+          <w:sz w:val="24"/>
+          <w:szCs w:val="24"/>
+        </w:rPr>
+        <w:t>May 2023 – August 202</w:t>
+      </w:r>
+      <w:r>
+        <w:rPr>
+          <w:sz w:val="24"/>
+          <w:szCs w:val="24"/>
+        </w:rPr>
+        <w:t>4</w:t>
       </w:r>
     </w:p>
     <w:p>
@@ -488,21 +519,14 @@
           <w:sz w:val="24"/>
           <w:szCs w:val="24"/>
         </w:rPr>
-        <w:t xml:space="preserve"> and integrated a web server using Mongoose WS to interact with a radio communications device to eliminate </w:t>
-      </w:r>
-      <w:r>
-        <w:rPr>
-          <w:sz w:val="24"/>
-          <w:szCs w:val="24"/>
-        </w:rPr>
-        <w:t xml:space="preserve">the necessity of </w:t>
-      </w:r>
-      <w:r>
-        <w:rPr>
-          <w:sz w:val="24"/>
-          <w:szCs w:val="24"/>
-        </w:rPr>
-        <w:t>locally interacting with the device.</w:t>
+        <w:t xml:space="preserve"> a web server using Mongoose WS to interact with a radio communications device</w:t>
+      </w:r>
+      <w:r>
+        <w:rPr>
+          <w:sz w:val="24"/>
+          <w:szCs w:val="24"/>
+        </w:rPr>
+        <w:t>.</w:t>
       </w:r>
     </w:p>
     <w:p>
@@ -522,7 +546,28 @@
           <w:sz w:val="24"/>
           <w:szCs w:val="24"/>
         </w:rPr>
-        <w:t>Assisted in the creation of a new variant of a cellular communications device.</w:t>
+        <w:t xml:space="preserve">Utilized Microsoft Visual Studio to add new </w:t>
+      </w:r>
+      <w:r>
+        <w:rPr>
+          <w:sz w:val="24"/>
+          <w:szCs w:val="24"/>
+        </w:rPr>
+        <w:t>settings</w:t>
+      </w:r>
+      <w:r>
+        <w:rPr>
+          <w:sz w:val="24"/>
+          <w:szCs w:val="24"/>
+        </w:rPr>
+        <w:t xml:space="preserve"> to an existing tool</w:t>
+      </w:r>
+      <w:r>
+        <w:rPr>
+          <w:sz w:val="24"/>
+          <w:szCs w:val="24"/>
+        </w:rPr>
+        <w:t>.</w:t>
       </w:r>
     </w:p>
     <w:p>
@@ -542,58 +587,21 @@
           <w:sz w:val="24"/>
           <w:szCs w:val="24"/>
         </w:rPr>
-        <w:t xml:space="preserve">Utilized Microsoft Visual Studio to add new </w:t>
-      </w:r>
-      <w:r>
-        <w:rPr>
-          <w:sz w:val="24"/>
-          <w:szCs w:val="24"/>
-        </w:rPr>
-        <w:t>settings</w:t>
-      </w:r>
-      <w:r>
-        <w:rPr>
-          <w:sz w:val="24"/>
-          <w:szCs w:val="24"/>
-        </w:rPr>
-        <w:t xml:space="preserve"> to an existing tool to locally interact with devices.</w:t>
-      </w:r>
-      <w:r>
-        <w:rPr>
-          <w:sz w:val="24"/>
-          <w:szCs w:val="24"/>
-        </w:rPr>
-        <w:t xml:space="preserve"> These changes have been released to </w:t>
-      </w:r>
-      <w:r>
-        <w:rPr>
-          <w:sz w:val="24"/>
-          <w:szCs w:val="24"/>
-        </w:rPr>
-        <w:t>customers</w:t>
-      </w:r>
-      <w:r>
-        <w:rPr>
-          <w:sz w:val="24"/>
-          <w:szCs w:val="24"/>
-        </w:rPr>
-        <w:t xml:space="preserve"> in the </w:t>
-      </w:r>
-      <w:r>
-        <w:rPr>
-          <w:i/>
-          <w:iCs/>
-          <w:sz w:val="24"/>
-          <w:szCs w:val="24"/>
-        </w:rPr>
-        <w:t>SignalFire Ranger Toolkit</w:t>
-      </w:r>
-      <w:r>
-        <w:rPr>
-          <w:sz w:val="24"/>
-          <w:szCs w:val="24"/>
-        </w:rPr>
-        <w:t>.</w:t>
+        <w:t xml:space="preserve">Updated C code to be </w:t>
+      </w:r>
+      <w:r>
+        <w:rPr>
+          <w:sz w:val="24"/>
+          <w:szCs w:val="24"/>
+        </w:rPr>
+        <w:t xml:space="preserve">more </w:t>
+      </w:r>
+      <w:r>
+        <w:rPr>
+          <w:sz w:val="24"/>
+          <w:szCs w:val="24"/>
+        </w:rPr>
+        <w:t>efficient and to remedy bugs within radio and cellular devices.</w:t>
       </w:r>
     </w:p>
     <w:p>
@@ -613,40 +621,6 @@
           <w:sz w:val="24"/>
           <w:szCs w:val="24"/>
         </w:rPr>
-        <w:t xml:space="preserve">Updated C code to be </w:t>
-      </w:r>
-      <w:r>
-        <w:rPr>
-          <w:sz w:val="24"/>
-          <w:szCs w:val="24"/>
-        </w:rPr>
-        <w:t xml:space="preserve">more </w:t>
-      </w:r>
-      <w:r>
-        <w:rPr>
-          <w:sz w:val="24"/>
-          <w:szCs w:val="24"/>
-        </w:rPr>
-        <w:t>efficient and to remedy bugs within radio and cellular devices.</w:t>
-      </w:r>
-    </w:p>
-    <w:p>
-      <w:pPr>
-        <w:pStyle w:val="ListParagraph"/>
-        <w:numPr>
-          <w:ilvl w:val="0"/>
-          <w:numId w:val="3"/>
-        </w:numPr>
-        <w:rPr>
-          <w:sz w:val="24"/>
-          <w:szCs w:val="24"/>
-        </w:rPr>
-      </w:pPr>
-      <w:r>
-        <w:rPr>
-          <w:sz w:val="24"/>
-          <w:szCs w:val="24"/>
-        </w:rPr>
         <w:t>Instructed on how</w:t>
       </w:r>
       <w:r>
@@ -736,6 +710,19 @@
           <w:szCs w:val="24"/>
         </w:rPr>
         <w:tab/>
+      </w:r>
+      <w:r>
+        <w:rPr>
+          <w:sz w:val="24"/>
+          <w:szCs w:val="24"/>
+        </w:rPr>
+        <w:t xml:space="preserve">    </w:t>
+      </w:r>
+      <w:r>
+        <w:rPr>
+          <w:sz w:val="24"/>
+          <w:szCs w:val="24"/>
+        </w:rPr>
         <w:t xml:space="preserve">March 2021 </w:t>
       </w:r>
       <w:r>
@@ -797,7 +784,7 @@
           <w:sz w:val="24"/>
           <w:szCs w:val="24"/>
         </w:rPr>
-        <w:t>Responsible for guiding customers to the product that best suited their needs. Each customer and situation were different and required a unique solution.</w:t>
+        <w:t>Responsible for guiding customers to the product that best suited their needs.</w:t>
       </w:r>
     </w:p>
     <w:p>
@@ -912,22 +899,37 @@
     </w:p>
     <w:p>
       <w:pPr>
+        <w:rPr>
+          <w:b/>
+          <w:bCs/>
+          <w:sz w:val="30"/>
+          <w:szCs w:val="30"/>
+        </w:rPr>
+      </w:pPr>
+      <w:r>
+        <w:rPr>
+          <w:b/>
+          <w:bCs/>
+          <w:sz w:val="30"/>
+          <w:szCs w:val="30"/>
+        </w:rPr>
+        <w:t>Projects</w:t>
+      </w:r>
+    </w:p>
+    <w:p>
+      <w:pPr>
         <w:pStyle w:val="NoSpacing"/>
         <w:rPr>
           <w:i/>
           <w:iCs/>
-          <w:sz w:val="24"/>
-          <w:szCs w:val="24"/>
         </w:rPr>
       </w:pPr>
       <w:r>
         <w:rPr>
           <w:i/>
           <w:iCs/>
-          <w:sz w:val="24"/>
-          <w:szCs w:val="24"/>
-        </w:rPr>
-        <w:t>Projects</w:t>
+        </w:rPr>
+        <w:t>Museum of Horrors of Communism in Romania</w:t>
       </w:r>
     </w:p>
     <w:p>
@@ -947,7 +949,7 @@
           <w:sz w:val="24"/>
           <w:szCs w:val="24"/>
         </w:rPr>
-        <w:t>Assisted developing a new product, the SignalFire Ranger AirQ, to track the amount of methane present in an area.</w:t>
+        <w:t>Traveled to Romania to work on an eight-week long project.</w:t>
       </w:r>
     </w:p>
     <w:p>
@@ -967,21 +969,7 @@
           <w:sz w:val="24"/>
           <w:szCs w:val="24"/>
         </w:rPr>
-        <w:t xml:space="preserve">Implemented a web server to monitor and </w:t>
-      </w:r>
-      <w:r>
-        <w:rPr>
-          <w:sz w:val="24"/>
-          <w:szCs w:val="24"/>
-        </w:rPr>
-        <w:t xml:space="preserve">interface with </w:t>
-      </w:r>
-      <w:r>
-        <w:rPr>
-          <w:sz w:val="24"/>
-          <w:szCs w:val="24"/>
-        </w:rPr>
-        <w:t>an embedded radio device using Mongoose WS. I also created the backend functions to support it as well.</w:t>
+        <w:t>Worked with a team of three other students and conducted a total of 35 interviews with survivors of the regime.</w:t>
       </w:r>
     </w:p>
     <w:p>
@@ -1001,28 +989,23 @@
           <w:sz w:val="24"/>
           <w:szCs w:val="24"/>
         </w:rPr>
-        <w:t>Created tools in Microsoft Visual Studio to</w:t>
-      </w:r>
-      <w:r>
-        <w:rPr>
-          <w:sz w:val="24"/>
-          <w:szCs w:val="24"/>
-        </w:rPr>
-        <w:t xml:space="preserve"> interface with radio and cellular communication devices</w:t>
-      </w:r>
-      <w:r>
-        <w:rPr>
-          <w:sz w:val="24"/>
-          <w:szCs w:val="24"/>
-        </w:rPr>
-        <w:t>.</w:t>
-      </w:r>
-      <w:r>
-        <w:rPr>
-          <w:sz w:val="24"/>
-          <w:szCs w:val="24"/>
-        </w:rPr>
-        <w:t xml:space="preserve"> These are present in the SignalFire Toolkit and the SignalFire Ranger Toolkit.</w:t>
+        <w:t>Developed an interactive digital museum exhibition to educate children on the horrors of communism.</w:t>
+      </w:r>
+    </w:p>
+    <w:p>
+      <w:pPr>
+        <w:pStyle w:val="NoSpacing"/>
+        <w:rPr>
+          <w:i/>
+          <w:iCs/>
+        </w:rPr>
+      </w:pPr>
+      <w:r>
+        <w:rPr>
+          <w:i/>
+          <w:iCs/>
+        </w:rPr>
+        <w:t>Self-Playing Four-Pipe Pipe Organ</w:t>
       </w:r>
     </w:p>
     <w:p>
@@ -1042,7 +1025,56 @@
           <w:sz w:val="24"/>
           <w:szCs w:val="24"/>
         </w:rPr>
-        <w:t>Developed a self-playing four-pipe organ on a team of four students. Designed and implemented the software to process MIDI data, control the stepper motors, and sync the solenoid for accurate timing.</w:t>
+        <w:t xml:space="preserve">Developed a pipe organ </w:t>
+      </w:r>
+      <w:r>
+        <w:rPr>
+          <w:sz w:val="24"/>
+          <w:szCs w:val="24"/>
+        </w:rPr>
+        <w:t xml:space="preserve">along with three other students </w:t>
+      </w:r>
+      <w:r>
+        <w:rPr>
+          <w:sz w:val="24"/>
+          <w:szCs w:val="24"/>
+        </w:rPr>
+        <w:t>consi</w:t>
+      </w:r>
+      <w:r>
+        <w:rPr>
+          <w:sz w:val="24"/>
+          <w:szCs w:val="24"/>
+        </w:rPr>
+        <w:t xml:space="preserve">sting of four pipes of variable length. The length was controlled by stepper </w:t>
+      </w:r>
+      <w:r>
+        <w:rPr>
+          <w:sz w:val="24"/>
+          <w:szCs w:val="24"/>
+        </w:rPr>
+        <w:t>motors,</w:t>
+      </w:r>
+      <w:r>
+        <w:rPr>
+          <w:sz w:val="24"/>
+          <w:szCs w:val="24"/>
+        </w:rPr>
+        <w:t xml:space="preserve"> and the airflow was </w:t>
+      </w:r>
+      <w:r>
+        <w:rPr>
+          <w:sz w:val="24"/>
+          <w:szCs w:val="24"/>
+        </w:rPr>
+        <w:t>controlled</w:t>
+      </w:r>
+      <w:r>
+        <w:rPr>
+          <w:sz w:val="24"/>
+          <w:szCs w:val="24"/>
+        </w:rPr>
+        <w:t xml:space="preserve"> by solenoids.</w:t>
       </w:r>
     </w:p>
     <w:p>
@@ -1062,7 +1094,125 @@
           <w:sz w:val="24"/>
           <w:szCs w:val="24"/>
         </w:rPr>
-        <w:t>Developed a calculator using an FPGA board. The user would input a number and an operation, and the result would be displayed on four seven-segment displays.</w:t>
+        <w:t>The machine was played by using Ableton and a serial connection from the computer to each pipe’s microcontroller.</w:t>
+      </w:r>
+    </w:p>
+    <w:p>
+      <w:pPr>
+        <w:pStyle w:val="NoSpacing"/>
+        <w:rPr>
+          <w:i/>
+          <w:iCs/>
+        </w:rPr>
+      </w:pPr>
+      <w:r>
+        <w:rPr>
+          <w:i/>
+          <w:iCs/>
+        </w:rPr>
+        <w:t>Developing Explainable AI for Security of Embedded Devices</w:t>
+      </w:r>
+    </w:p>
+    <w:p>
+      <w:pPr>
+        <w:pStyle w:val="NoSpacing"/>
+        <w:numPr>
+          <w:ilvl w:val="0"/>
+          <w:numId w:val="5"/>
+        </w:numPr>
+      </w:pPr>
+      <w:r>
+        <w:rPr>
+          <w:color w:val="595959" w:themeColor="text1" w:themeTint="A6"/>
+        </w:rPr>
+        <w:t>Currently researching previous initiatives using explainable AI for cyber security along with three other students.</w:t>
+      </w:r>
+    </w:p>
+    <w:p>
+      <w:pPr>
+        <w:pStyle w:val="NoSpacing"/>
+        <w:numPr>
+          <w:ilvl w:val="0"/>
+          <w:numId w:val="5"/>
+        </w:numPr>
+      </w:pPr>
+      <w:r>
+        <w:rPr>
+          <w:color w:val="595959" w:themeColor="text1" w:themeTint="A6"/>
+        </w:rPr>
+        <w:t>The module will utilize explainable AI to screen incoming data to ensure its integrity.</w:t>
+      </w:r>
+    </w:p>
+    <w:p>
+      <w:pPr>
+        <w:pStyle w:val="NoSpacing"/>
+        <w:rPr>
+          <w:i/>
+          <w:iCs/>
+        </w:rPr>
+      </w:pPr>
+      <w:r>
+        <w:rPr>
+          <w:i/>
+          <w:iCs/>
+        </w:rPr>
+        <w:t>FPGA Calculator</w:t>
+      </w:r>
+    </w:p>
+    <w:p>
+      <w:pPr>
+        <w:pStyle w:val="ListParagraph"/>
+        <w:numPr>
+          <w:ilvl w:val="0"/>
+          <w:numId w:val="4"/>
+        </w:numPr>
+        <w:rPr>
+          <w:sz w:val="24"/>
+          <w:szCs w:val="24"/>
+        </w:rPr>
+      </w:pPr>
+      <w:r>
+        <w:rPr>
+          <w:sz w:val="24"/>
+          <w:szCs w:val="24"/>
+        </w:rPr>
+        <w:t>Developed a calculator using an FPGA board and Verilog.</w:t>
+      </w:r>
+    </w:p>
+    <w:p>
+      <w:pPr>
+        <w:pStyle w:val="NoSpacing"/>
+        <w:rPr>
+          <w:i/>
+          <w:iCs/>
+        </w:rPr>
+      </w:pPr>
+      <w:r>
+        <w:rPr>
+          <w:i/>
+          <w:iCs/>
+        </w:rPr>
+        <w:t>Embedded Oscilloscope</w:t>
+      </w:r>
+    </w:p>
+    <w:p>
+      <w:pPr>
+        <w:pStyle w:val="ListParagraph"/>
+        <w:numPr>
+          <w:ilvl w:val="0"/>
+          <w:numId w:val="4"/>
+        </w:numPr>
+        <w:rPr>
+          <w:sz w:val="24"/>
+          <w:szCs w:val="24"/>
+        </w:rPr>
+      </w:pPr>
+      <w:r>
+        <w:rPr>
+          <w:sz w:val="24"/>
+          <w:szCs w:val="24"/>
+        </w:rPr>
+        <w:t>Developed an oscilloscope utilizing TI-RTOS to visualize signals.</w:t>
       </w:r>
     </w:p>
     <w:p>
@@ -1251,7 +1401,80 @@
           <w:sz w:val="24"/>
           <w:szCs w:val="24"/>
         </w:rPr>
-        <w:t xml:space="preserve"> Revision Control</w:t>
+        <w:t>Revision Control</w:t>
+      </w:r>
+    </w:p>
+    <w:p>
+      <w:pPr>
+        <w:pStyle w:val="ListParagraph"/>
+        <w:rPr>
+          <w:sz w:val="24"/>
+          <w:szCs w:val="24"/>
+        </w:rPr>
+      </w:pPr>
+      <w:r>
+        <w:rPr>
+          <w:sz w:val="24"/>
+          <w:szCs w:val="24"/>
+        </w:rPr>
+        <w:t>Microcontrollers</w:t>
+      </w:r>
+      <w:r>
+        <w:rPr>
+          <w:sz w:val="24"/>
+          <w:szCs w:val="24"/>
+        </w:rPr>
+        <w:tab/>
+      </w:r>
+      <w:r>
+        <w:rPr>
+          <w:sz w:val="24"/>
+          <w:szCs w:val="24"/>
+        </w:rPr>
+        <w:tab/>
+        <w:t>FPGAs</w:t>
+      </w:r>
+      <w:r>
+        <w:rPr>
+          <w:sz w:val="24"/>
+          <w:szCs w:val="24"/>
+        </w:rPr>
+        <w:tab/>
+      </w:r>
+      <w:r>
+        <w:rPr>
+          <w:sz w:val="24"/>
+          <w:szCs w:val="24"/>
+        </w:rPr>
+        <w:tab/>
+      </w:r>
+      <w:r>
+        <w:rPr>
+          <w:sz w:val="24"/>
+          <w:szCs w:val="24"/>
+        </w:rPr>
+        <w:tab/>
+      </w:r>
+      <w:r>
+        <w:rPr>
+          <w:sz w:val="24"/>
+          <w:szCs w:val="24"/>
+        </w:rPr>
+        <w:tab/>
+      </w:r>
+      <w:r>
+        <w:rPr>
+          <w:sz w:val="24"/>
+          <w:szCs w:val="24"/>
+        </w:rPr>
+        <w:tab/>
+      </w:r>
+      <w:r>
+        <w:rPr>
+          <w:sz w:val="24"/>
+          <w:szCs w:val="24"/>
+        </w:rPr>
+        <w:t>Research</w:t>
       </w:r>
     </w:p>
     <w:sectPr>
@@ -1266,7 +1489,7 @@
 </file>
 
 <file path=word/endnotes.xml><?xml version="1.0" encoding="utf-8"?>
-<w:endnotes xmlns:wpc="http://schemas.microsoft.com/office/word/2010/wordprocessingCanvas" xmlns:cx="http://schemas.microsoft.com/office/drawing/2014/chartex" xmlns:cx1="http://schemas.microsoft.com/office/drawing/2015/9/8/chartex" xmlns:cx2="http://schemas.microsoft.com/office/drawing/2015/10/21/chartex" xmlns:cx3="http://schemas.microsoft.com/office/drawing/2016/5/9/chartex" xmlns:cx4="http://schemas.microsoft.com/office/drawing/2016/5/10/chartex" xmlns:cx5="http://schemas.microsoft.com/office/drawing/2016/5/11/chartex" xmlns:cx6="http://schemas.microsoft.com/office/drawing/2016/5/12/chartex" xmlns:cx7="http://schemas.microsoft.com/office/drawing/2016/5/13/chartex" xmlns:cx8="http://schemas.microsoft.com/office/drawing/2016/5/14/chartex" xmlns:mc="http://schemas.openxmlformats.org/markup-compatibility/2006" xmlns:aink="http://schemas.microsoft.com/office/drawing/2016/ink" xmlns:am3d="http://schemas.microsoft.com/office/drawing/2017/model3d" xmlns:o="urn:schemas-microsoft-com:office:office" xmlns:oel="http://schemas.microsoft.com/office/2019/extlst" xmlns:r="http://schemas.openxmlformats.org/officeDocument/2006/relationships" xmlns:m="http://schemas.openxmlformats.org/officeDocument/2006/math" xmlns:v="urn:schemas-microsoft-com:vml" xmlns:wp14="http://schemas.microsoft.com/office/word/2010/wordprocessingDrawing" xmlns:wp="http://schemas.openxmlformats.org/drawingml/2006/wordprocessingDrawing" xmlns:w10="urn:schemas-microsoft-com:office:word" xmlns:w="http://schemas.openxmlformats.org/wordprocessingml/2006/main" xmlns:w14="http://schemas.microsoft.com/office/word/2010/wordml" xmlns:w15="http://schemas.microsoft.com/office/word/2012/wordml" xmlns:w16cex="http://schemas.microsoft.com/office/word/2018/wordml/cex" xmlns:w16cid="http://schemas.microsoft.com/office/word/2016/wordml/cid" xmlns:w16="http://schemas.microsoft.com/office/word/2018/wordml" xmlns:w16du="http://schemas.microsoft.com/office/word/2023/wordml/word16du" xmlns:w16sdtdh="http://schemas.microsoft.com/office/word/2020/wordml/sdtdatahash" xmlns:w16se="http://schemas.microsoft.com/office/word/2015/wordml/symex" xmlns:wpg="http://schemas.microsoft.com/office/word/2010/wordprocessingGroup" xmlns:wpi="http://schemas.microsoft.com/office/word/2010/wordprocessingInk" xmlns:wne="http://schemas.microsoft.com/office/word/2006/wordml" xmlns:wps="http://schemas.microsoft.com/office/word/2010/wordprocessingShape" mc:Ignorable="w14 w15 w16se w16cid w16 w16cex w16sdtdh w16du wp14">
+<w:endnotes xmlns:wpc="http://schemas.microsoft.com/office/word/2010/wordprocessingCanvas" xmlns:cx="http://schemas.microsoft.com/office/drawing/2014/chartex" xmlns:cx1="http://schemas.microsoft.com/office/drawing/2015/9/8/chartex" xmlns:cx2="http://schemas.microsoft.com/office/drawing/2015/10/21/chartex" xmlns:cx3="http://schemas.microsoft.com/office/drawing/2016/5/9/chartex" xmlns:cx4="http://schemas.microsoft.com/office/drawing/2016/5/10/chartex" xmlns:cx5="http://schemas.microsoft.com/office/drawing/2016/5/11/chartex" xmlns:cx6="http://schemas.microsoft.com/office/drawing/2016/5/12/chartex" xmlns:cx7="http://schemas.microsoft.com/office/drawing/2016/5/13/chartex" xmlns:cx8="http://schemas.microsoft.com/office/drawing/2016/5/14/chartex" xmlns:mc="http://schemas.openxmlformats.org/markup-compatibility/2006" xmlns:aink="http://schemas.microsoft.com/office/drawing/2016/ink" xmlns:am3d="http://schemas.microsoft.com/office/drawing/2017/model3d" xmlns:o="urn:schemas-microsoft-com:office:office" xmlns:oel="http://schemas.microsoft.com/office/2019/extlst" xmlns:r="http://schemas.openxmlformats.org/officeDocument/2006/relationships" xmlns:m="http://schemas.openxmlformats.org/officeDocument/2006/math" xmlns:v="urn:schemas-microsoft-com:vml" xmlns:wp14="http://schemas.microsoft.com/office/word/2010/wordprocessingDrawing" xmlns:wp="http://schemas.openxmlformats.org/drawingml/2006/wordprocessingDrawing" xmlns:w10="urn:schemas-microsoft-com:office:word" xmlns:w="http://schemas.openxmlformats.org/wordprocessingml/2006/main" xmlns:w14="http://schemas.microsoft.com/office/word/2010/wordml" xmlns:w15="http://schemas.microsoft.com/office/word/2012/wordml" xmlns:w16cex="http://schemas.microsoft.com/office/word/2018/wordml/cex" xmlns:w16cid="http://schemas.microsoft.com/office/word/2016/wordml/cid" xmlns:w16="http://schemas.microsoft.com/office/word/2018/wordml" xmlns:w16du="http://schemas.microsoft.com/office/word/2023/wordml/word16du" xmlns:w16sdtdh="http://schemas.microsoft.com/office/word/2020/wordml/sdtdatahash" xmlns:w16sdtfl="http://schemas.microsoft.com/office/word/2024/wordml/sdtformatlock" xmlns:w16se="http://schemas.microsoft.com/office/word/2015/wordml/symex" xmlns:wpg="http://schemas.microsoft.com/office/word/2010/wordprocessingGroup" xmlns:wpi="http://schemas.microsoft.com/office/word/2010/wordprocessingInk" xmlns:wne="http://schemas.microsoft.com/office/word/2006/wordml" xmlns:wps="http://schemas.microsoft.com/office/word/2010/wordprocessingShape" mc:Ignorable="w14 w15 w16se w16cid w16 w16cex w16sdtdh w16sdtfl w16du wp14">
   <w:endnote w:type="separator" w:id="-1">
     <w:p>
       <w:pPr>
@@ -1291,7 +1514,7 @@
 </file>
 
 <file path=word/footnotes.xml><?xml version="1.0" encoding="utf-8"?>
-<w:footnotes xmlns:wpc="http://schemas.microsoft.com/office/word/2010/wordprocessingCanvas" xmlns:cx="http://schemas.microsoft.com/office/drawing/2014/chartex" xmlns:cx1="http://schemas.microsoft.com/office/drawing/2015/9/8/chartex" xmlns:cx2="http://schemas.microsoft.com/office/drawing/2015/10/21/chartex" xmlns:cx3="http://schemas.microsoft.com/office/drawing/2016/5/9/chartex" xmlns:cx4="http://schemas.microsoft.com/office/drawing/2016/5/10/chartex" xmlns:cx5="http://schemas.microsoft.com/office/drawing/2016/5/11/chartex" xmlns:cx6="http://schemas.microsoft.com/office/drawing/2016/5/12/chartex" xmlns:cx7="http://schemas.microsoft.com/office/drawing/2016/5/13/chartex" xmlns:cx8="http://schemas.microsoft.com/office/drawing/2016/5/14/chartex" xmlns:mc="http://schemas.openxmlformats.org/markup-compatibility/2006" xmlns:aink="http://schemas.microsoft.com/office/drawing/2016/ink" xmlns:am3d="http://schemas.microsoft.com/office/drawing/2017/model3d" xmlns:o="urn:schemas-microsoft-com:office:office" xmlns:oel="http://schemas.microsoft.com/office/2019/extlst" xmlns:r="http://schemas.openxmlformats.org/officeDocument/2006/relationships" xmlns:m="http://schemas.openxmlformats.org/officeDocument/2006/math" xmlns:v="urn:schemas-microsoft-com:vml" xmlns:wp14="http://schemas.microsoft.com/office/word/2010/wordprocessingDrawing" xmlns:wp="http://schemas.openxmlformats.org/drawingml/2006/wordprocessingDrawing" xmlns:w10="urn:schemas-microsoft-com:office:word" xmlns:w="http://schemas.openxmlformats.org/wordprocessingml/2006/main" xmlns:w14="http://schemas.microsoft.com/office/word/2010/wordml" xmlns:w15="http://schemas.microsoft.com/office/word/2012/wordml" xmlns:w16cex="http://schemas.microsoft.com/office/word/2018/wordml/cex" xmlns:w16cid="http://schemas.microsoft.com/office/word/2016/wordml/cid" xmlns:w16="http://schemas.microsoft.com/office/word/2018/wordml" xmlns:w16du="http://schemas.microsoft.com/office/word/2023/wordml/word16du" xmlns:w16sdtdh="http://schemas.microsoft.com/office/word/2020/wordml/sdtdatahash" xmlns:w16se="http://schemas.microsoft.com/office/word/2015/wordml/symex" xmlns:wpg="http://schemas.microsoft.com/office/word/2010/wordprocessingGroup" xmlns:wpi="http://schemas.microsoft.com/office/word/2010/wordprocessingInk" xmlns:wne="http://schemas.microsoft.com/office/word/2006/wordml" xmlns:wps="http://schemas.microsoft.com/office/word/2010/wordprocessingShape" mc:Ignorable="w14 w15 w16se w16cid w16 w16cex w16sdtdh w16du wp14">
+<w:footnotes xmlns:wpc="http://schemas.microsoft.com/office/word/2010/wordprocessingCanvas" xmlns:cx="http://schemas.microsoft.com/office/drawing/2014/chartex" xmlns:cx1="http://schemas.microsoft.com/office/drawing/2015/9/8/chartex" xmlns:cx2="http://schemas.microsoft.com/office/drawing/2015/10/21/chartex" xmlns:cx3="http://schemas.microsoft.com/office/drawing/2016/5/9/chartex" xmlns:cx4="http://schemas.microsoft.com/office/drawing/2016/5/10/chartex" xmlns:cx5="http://schemas.microsoft.com/office/drawing/2016/5/11/chartex" xmlns:cx6="http://schemas.microsoft.com/office/drawing/2016/5/12/chartex" xmlns:cx7="http://schemas.microsoft.com/office/drawing/2016/5/13/chartex" xmlns:cx8="http://schemas.microsoft.com/office/drawing/2016/5/14/chartex" xmlns:mc="http://schemas.openxmlformats.org/markup-compatibility/2006" xmlns:aink="http://schemas.microsoft.com/office/drawing/2016/ink" xmlns:am3d="http://schemas.microsoft.com/office/drawing/2017/model3d" xmlns:o="urn:schemas-microsoft-com:office:office" xmlns:oel="http://schemas.microsoft.com/office/2019/extlst" xmlns:r="http://schemas.openxmlformats.org/officeDocument/2006/relationships" xmlns:m="http://schemas.openxmlformats.org/officeDocument/2006/math" xmlns:v="urn:schemas-microsoft-com:vml" xmlns:wp14="http://schemas.microsoft.com/office/word/2010/wordprocessingDrawing" xmlns:wp="http://schemas.openxmlformats.org/drawingml/2006/wordprocessingDrawing" xmlns:w10="urn:schemas-microsoft-com:office:word" xmlns:w="http://schemas.openxmlformats.org/wordprocessingml/2006/main" xmlns:w14="http://schemas.microsoft.com/office/word/2010/wordml" xmlns:w15="http://schemas.microsoft.com/office/word/2012/wordml" xmlns:w16cex="http://schemas.microsoft.com/office/word/2018/wordml/cex" xmlns:w16cid="http://schemas.microsoft.com/office/word/2016/wordml/cid" xmlns:w16="http://schemas.microsoft.com/office/word/2018/wordml" xmlns:w16du="http://schemas.microsoft.com/office/word/2023/wordml/word16du" xmlns:w16sdtdh="http://schemas.microsoft.com/office/word/2020/wordml/sdtdatahash" xmlns:w16sdtfl="http://schemas.microsoft.com/office/word/2024/wordml/sdtformatlock" xmlns:w16se="http://schemas.microsoft.com/office/word/2015/wordml/symex" xmlns:wpg="http://schemas.microsoft.com/office/word/2010/wordprocessingGroup" xmlns:wpi="http://schemas.microsoft.com/office/word/2010/wordprocessingInk" xmlns:wne="http://schemas.microsoft.com/office/word/2006/wordml" xmlns:wps="http://schemas.microsoft.com/office/word/2010/wordprocessingShape" mc:Ignorable="w14 w15 w16se w16cid w16 w16cex w16sdtdh w16sdtfl w16du wp14">
   <w:footnote w:type="separator" w:id="-1">
     <w:p>
       <w:pPr>
@@ -1316,7 +1539,7 @@
 </file>
 
 <file path=word/header1.xml><?xml version="1.0" encoding="utf-8"?>
-<w:hdr xmlns:wpc="http://schemas.microsoft.com/office/word/2010/wordprocessingCanvas" xmlns:cx="http://schemas.microsoft.com/office/drawing/2014/chartex" xmlns:cx1="http://schemas.microsoft.com/office/drawing/2015/9/8/chartex" xmlns:cx2="http://schemas.microsoft.com/office/drawing/2015/10/21/chartex" xmlns:cx3="http://schemas.microsoft.com/office/drawing/2016/5/9/chartex" xmlns:cx4="http://schemas.microsoft.com/office/drawing/2016/5/10/chartex" xmlns:cx5="http://schemas.microsoft.com/office/drawing/2016/5/11/chartex" xmlns:cx6="http://schemas.microsoft.com/office/drawing/2016/5/12/chartex" xmlns:cx7="http://schemas.microsoft.com/office/drawing/2016/5/13/chartex" xmlns:cx8="http://schemas.microsoft.com/office/drawing/2016/5/14/chartex" xmlns:mc="http://schemas.openxmlformats.org/markup-compatibility/2006" xmlns:aink="http://schemas.microsoft.com/office/drawing/2016/ink" xmlns:am3d="http://schemas.microsoft.com/office/drawing/2017/model3d" xmlns:o="urn:schemas-microsoft-com:office:office" xmlns:oel="http://schemas.microsoft.com/office/2019/extlst" xmlns:r="http://schemas.openxmlformats.org/officeDocument/2006/relationships" xmlns:m="http://schemas.openxmlformats.org/officeDocument/2006/math" xmlns:v="urn:schemas-microsoft-com:vml" xmlns:wp14="http://schemas.microsoft.com/office/word/2010/wordprocessingDrawing" xmlns:wp="http://schemas.openxmlformats.org/drawingml/2006/wordprocessingDrawing" xmlns:w10="urn:schemas-microsoft-com:office:word" xmlns:w="http://schemas.openxmlformats.org/wordprocessingml/2006/main" xmlns:w14="http://schemas.microsoft.com/office/word/2010/wordml" xmlns:w15="http://schemas.microsoft.com/office/word/2012/wordml" xmlns:w16cex="http://schemas.microsoft.com/office/word/2018/wordml/cex" xmlns:w16cid="http://schemas.microsoft.com/office/word/2016/wordml/cid" xmlns:w16="http://schemas.microsoft.com/office/word/2018/wordml" xmlns:w16du="http://schemas.microsoft.com/office/word/2023/wordml/word16du" xmlns:w16sdtdh="http://schemas.microsoft.com/office/word/2020/wordml/sdtdatahash" xmlns:w16se="http://schemas.microsoft.com/office/word/2015/wordml/symex" xmlns:wpg="http://schemas.microsoft.com/office/word/2010/wordprocessingGroup" xmlns:wpi="http://schemas.microsoft.com/office/word/2010/wordprocessingInk" xmlns:wne="http://schemas.microsoft.com/office/word/2006/wordml" xmlns:wps="http://schemas.microsoft.com/office/word/2010/wordprocessingShape" mc:Ignorable="w14 w15 w16se w16cid w16 w16cex w16sdtdh w16du wp14">
+<w:hdr xmlns:wpc="http://schemas.microsoft.com/office/word/2010/wordprocessingCanvas" xmlns:cx="http://schemas.microsoft.com/office/drawing/2014/chartex" xmlns:cx1="http://schemas.microsoft.com/office/drawing/2015/9/8/chartex" xmlns:cx2="http://schemas.microsoft.com/office/drawing/2015/10/21/chartex" xmlns:cx3="http://schemas.microsoft.com/office/drawing/2016/5/9/chartex" xmlns:cx4="http://schemas.microsoft.com/office/drawing/2016/5/10/chartex" xmlns:cx5="http://schemas.microsoft.com/office/drawing/2016/5/11/chartex" xmlns:cx6="http://schemas.microsoft.com/office/drawing/2016/5/12/chartex" xmlns:cx7="http://schemas.microsoft.com/office/drawing/2016/5/13/chartex" xmlns:cx8="http://schemas.microsoft.com/office/drawing/2016/5/14/chartex" xmlns:mc="http://schemas.openxmlformats.org/markup-compatibility/2006" xmlns:aink="http://schemas.microsoft.com/office/drawing/2016/ink" xmlns:am3d="http://schemas.microsoft.com/office/drawing/2017/model3d" xmlns:o="urn:schemas-microsoft-com:office:office" xmlns:oel="http://schemas.microsoft.com/office/2019/extlst" xmlns:r="http://schemas.openxmlformats.org/officeDocument/2006/relationships" xmlns:m="http://schemas.openxmlformats.org/officeDocument/2006/math" xmlns:v="urn:schemas-microsoft-com:vml" xmlns:wp14="http://schemas.microsoft.com/office/word/2010/wordprocessingDrawing" xmlns:wp="http://schemas.openxmlformats.org/drawingml/2006/wordprocessingDrawing" xmlns:w10="urn:schemas-microsoft-com:office:word" xmlns:w="http://schemas.openxmlformats.org/wordprocessingml/2006/main" xmlns:w14="http://schemas.microsoft.com/office/word/2010/wordml" xmlns:w15="http://schemas.microsoft.com/office/word/2012/wordml" xmlns:w16cex="http://schemas.microsoft.com/office/word/2018/wordml/cex" xmlns:w16cid="http://schemas.microsoft.com/office/word/2016/wordml/cid" xmlns:w16="http://schemas.microsoft.com/office/word/2018/wordml" xmlns:w16du="http://schemas.microsoft.com/office/word/2023/wordml/word16du" xmlns:w16sdtdh="http://schemas.microsoft.com/office/word/2020/wordml/sdtdatahash" xmlns:w16sdtfl="http://schemas.microsoft.com/office/word/2024/wordml/sdtformatlock" xmlns:w16se="http://schemas.microsoft.com/office/word/2015/wordml/symex" xmlns:wpg="http://schemas.microsoft.com/office/word/2010/wordprocessingGroup" xmlns:wpi="http://schemas.microsoft.com/office/word/2010/wordprocessingInk" xmlns:wne="http://schemas.microsoft.com/office/word/2006/wordml" xmlns:wps="http://schemas.microsoft.com/office/word/2010/wordprocessingShape" mc:Ignorable="w14 w15 w16se w16cid w16 w16cex w16sdtdh w16sdtfl w16du wp14">
   <w:p>
     <w:pPr>
       <w:pStyle w:val="Header"/>
@@ -1331,7 +1554,7 @@
 </file>
 
 <file path=word/numbering.xml><?xml version="1.0" encoding="utf-8"?>
-<w:numbering xmlns:wpc="http://schemas.microsoft.com/office/word/2010/wordprocessingCanvas" xmlns:cx="http://schemas.microsoft.com/office/drawing/2014/chartex" xmlns:cx1="http://schemas.microsoft.com/office/drawing/2015/9/8/chartex" xmlns:cx2="http://schemas.microsoft.com/office/drawing/2015/10/21/chartex" xmlns:cx3="http://schemas.microsoft.com/office/drawing/2016/5/9/chartex" xmlns:cx4="http://schemas.microsoft.com/office/drawing/2016/5/10/chartex" xmlns:cx5="http://schemas.microsoft.com/office/drawing/2016/5/11/chartex" xmlns:cx6="http://schemas.microsoft.com/office/drawing/2016/5/12/chartex" xmlns:cx7="http://schemas.microsoft.com/office/drawing/2016/5/13/chartex" xmlns:cx8="http://schemas.microsoft.com/office/drawing/2016/5/14/chartex" xmlns:mc="http://schemas.openxmlformats.org/markup-compatibility/2006" xmlns:aink="http://schemas.microsoft.com/office/drawing/2016/ink" xmlns:am3d="http://schemas.microsoft.com/office/drawing/2017/model3d" xmlns:o="urn:schemas-microsoft-com:office:office" xmlns:oel="http://schemas.microsoft.com/office/2019/extlst" xmlns:r="http://schemas.openxmlformats.org/officeDocument/2006/relationships" xmlns:m="http://schemas.openxmlformats.org/officeDocument/2006/math" xmlns:v="urn:schemas-microsoft-com:vml" xmlns:wp14="http://schemas.microsoft.com/office/word/2010/wordprocessingDrawing" xmlns:wp="http://schemas.openxmlformats.org/drawingml/2006/wordprocessingDrawing" xmlns:w10="urn:schemas-microsoft-com:office:word" xmlns:w="http://schemas.openxmlformats.org/wordprocessingml/2006/main" xmlns:w14="http://schemas.microsoft.com/office/word/2010/wordml" xmlns:w15="http://schemas.microsoft.com/office/word/2012/wordml" xmlns:w16cex="http://schemas.microsoft.com/office/word/2018/wordml/cex" xmlns:w16cid="http://schemas.microsoft.com/office/word/2016/wordml/cid" xmlns:w16="http://schemas.microsoft.com/office/word/2018/wordml" xmlns:w16du="http://schemas.microsoft.com/office/word/2023/wordml/word16du" xmlns:w16sdtdh="http://schemas.microsoft.com/office/word/2020/wordml/sdtdatahash" xmlns:w16se="http://schemas.microsoft.com/office/word/2015/wordml/symex" xmlns:wpg="http://schemas.microsoft.com/office/word/2010/wordprocessingGroup" xmlns:wpi="http://schemas.microsoft.com/office/word/2010/wordprocessingInk" xmlns:wne="http://schemas.microsoft.com/office/word/2006/wordml" xmlns:wps="http://schemas.microsoft.com/office/word/2010/wordprocessingShape" mc:Ignorable="w14 w15 w16se w16cid w16 w16cex w16sdtdh w16du wp14">
+<w:numbering xmlns:wpc="http://schemas.microsoft.com/office/word/2010/wordprocessingCanvas" xmlns:cx="http://schemas.microsoft.com/office/drawing/2014/chartex" xmlns:cx1="http://schemas.microsoft.com/office/drawing/2015/9/8/chartex" xmlns:cx2="http://schemas.microsoft.com/office/drawing/2015/10/21/chartex" xmlns:cx3="http://schemas.microsoft.com/office/drawing/2016/5/9/chartex" xmlns:cx4="http://schemas.microsoft.com/office/drawing/2016/5/10/chartex" xmlns:cx5="http://schemas.microsoft.com/office/drawing/2016/5/11/chartex" xmlns:cx6="http://schemas.microsoft.com/office/drawing/2016/5/12/chartex" xmlns:cx7="http://schemas.microsoft.com/office/drawing/2016/5/13/chartex" xmlns:cx8="http://schemas.microsoft.com/office/drawing/2016/5/14/chartex" xmlns:mc="http://schemas.openxmlformats.org/markup-compatibility/2006" xmlns:aink="http://schemas.microsoft.com/office/drawing/2016/ink" xmlns:am3d="http://schemas.microsoft.com/office/drawing/2017/model3d" xmlns:o="urn:schemas-microsoft-com:office:office" xmlns:oel="http://schemas.microsoft.com/office/2019/extlst" xmlns:r="http://schemas.openxmlformats.org/officeDocument/2006/relationships" xmlns:m="http://schemas.openxmlformats.org/officeDocument/2006/math" xmlns:v="urn:schemas-microsoft-com:vml" xmlns:wp14="http://schemas.microsoft.com/office/word/2010/wordprocessingDrawing" xmlns:wp="http://schemas.openxmlformats.org/drawingml/2006/wordprocessingDrawing" xmlns:w10="urn:schemas-microsoft-com:office:word" xmlns:w="http://schemas.openxmlformats.org/wordprocessingml/2006/main" xmlns:w14="http://schemas.microsoft.com/office/word/2010/wordml" xmlns:w15="http://schemas.microsoft.com/office/word/2012/wordml" xmlns:w16cex="http://schemas.microsoft.com/office/word/2018/wordml/cex" xmlns:w16cid="http://schemas.microsoft.com/office/word/2016/wordml/cid" xmlns:w16="http://schemas.microsoft.com/office/word/2018/wordml" xmlns:w16du="http://schemas.microsoft.com/office/word/2023/wordml/word16du" xmlns:w16sdtdh="http://schemas.microsoft.com/office/word/2020/wordml/sdtdatahash" xmlns:w16sdtfl="http://schemas.microsoft.com/office/word/2024/wordml/sdtformatlock" xmlns:w16se="http://schemas.microsoft.com/office/word/2015/wordml/symex" xmlns:wpg="http://schemas.microsoft.com/office/word/2010/wordprocessingGroup" xmlns:wpi="http://schemas.microsoft.com/office/word/2010/wordprocessingInk" xmlns:wne="http://schemas.microsoft.com/office/word/2006/wordml" xmlns:wps="http://schemas.microsoft.com/office/word/2010/wordprocessingShape" mc:Ignorable="w14 w15 w16se w16cid w16 w16cex w16sdtdh w16sdtfl w16du wp14">
   <w:abstractNum w:abstractNumId="0" w15:restartNumberingAfterBreak="0">
     <w:nsid w:val="162424E3"/>
     <w:multiLevelType w:val="hybridMultilevel"/>
@@ -1672,6 +1895,119 @@
     </w:lvl>
   </w:abstractNum>
   <w:abstractNum w:abstractNumId="3" w15:restartNumberingAfterBreak="0">
+    <w:nsid w:val="5FD94AFC"/>
+    <w:multiLevelType w:val="hybridMultilevel"/>
+    <w:tmpl w:val="EA8A66BE"/>
+    <w:lvl w:ilvl="0" w:tplc="04090001">
+      <w:start w:val="1"/>
+      <w:numFmt w:val="bullet"/>
+      <w:lvlText w:val=""/>
+      <w:lvlJc w:val="left"/>
+      <w:pPr>
+        <w:ind w:left="720" w:hanging="360"/>
+      </w:pPr>
+      <w:rPr>
+        <w:rFonts w:ascii="Symbol" w:hAnsi="Symbol" w:hint="default"/>
+      </w:rPr>
+    </w:lvl>
+    <w:lvl w:ilvl="1" w:tplc="04090003" w:tentative="1">
+      <w:start w:val="1"/>
+      <w:numFmt w:val="bullet"/>
+      <w:lvlText w:val="o"/>
+      <w:lvlJc w:val="left"/>
+      <w:pPr>
+        <w:ind w:left="1440" w:hanging="360"/>
+      </w:pPr>
+      <w:rPr>
+        <w:rFonts w:ascii="Courier New" w:hAnsi="Courier New" w:cs="Courier New" w:hint="default"/>
+      </w:rPr>
+    </w:lvl>
+    <w:lvl w:ilvl="2" w:tplc="04090005" w:tentative="1">
+      <w:start w:val="1"/>
+      <w:numFmt w:val="bullet"/>
+      <w:lvlText w:val=""/>
+      <w:lvlJc w:val="left"/>
+      <w:pPr>
+        <w:ind w:left="2160" w:hanging="360"/>
+      </w:pPr>
+      <w:rPr>
+        <w:rFonts w:ascii="Wingdings" w:hAnsi="Wingdings" w:hint="default"/>
+      </w:rPr>
+    </w:lvl>
+    <w:lvl w:ilvl="3" w:tplc="04090001" w:tentative="1">
+      <w:start w:val="1"/>
+      <w:numFmt w:val="bullet"/>
+      <w:lvlText w:val=""/>
+      <w:lvlJc w:val="left"/>
+      <w:pPr>
+        <w:ind w:left="2880" w:hanging="360"/>
+      </w:pPr>
+      <w:rPr>
+        <w:rFonts w:ascii="Symbol" w:hAnsi="Symbol" w:hint="default"/>
+      </w:rPr>
+    </w:lvl>
+    <w:lvl w:ilvl="4" w:tplc="04090003" w:tentative="1">
+      <w:start w:val="1"/>
+      <w:numFmt w:val="bullet"/>
+      <w:lvlText w:val="o"/>
+      <w:lvlJc w:val="left"/>
+      <w:pPr>
+        <w:ind w:left="3600" w:hanging="360"/>
+      </w:pPr>
+      <w:rPr>
+        <w:rFonts w:ascii="Courier New" w:hAnsi="Courier New" w:cs="Courier New" w:hint="default"/>
+      </w:rPr>
+    </w:lvl>
+    <w:lvl w:ilvl="5" w:tplc="04090005" w:tentative="1">
+      <w:start w:val="1"/>
+      <w:numFmt w:val="bullet"/>
+      <w:lvlText w:val=""/>
+      <w:lvlJc w:val="left"/>
+      <w:pPr>
+        <w:ind w:left="4320" w:hanging="360"/>
+      </w:pPr>
+      <w:rPr>
+        <w:rFonts w:ascii="Wingdings" w:hAnsi="Wingdings" w:hint="default"/>
+      </w:rPr>
+    </w:lvl>
+    <w:lvl w:ilvl="6" w:tplc="04090001" w:tentative="1">
+      <w:start w:val="1"/>
+      <w:numFmt w:val="bullet"/>
+      <w:lvlText w:val=""/>
+      <w:lvlJc w:val="left"/>
+      <w:pPr>
+        <w:ind w:left="5040" w:hanging="360"/>
+      </w:pPr>
+      <w:rPr>
+        <w:rFonts w:ascii="Symbol" w:hAnsi="Symbol" w:hint="default"/>
+      </w:rPr>
+    </w:lvl>
+    <w:lvl w:ilvl="7" w:tplc="04090003" w:tentative="1">
+      <w:start w:val="1"/>
+      <w:numFmt w:val="bullet"/>
+      <w:lvlText w:val="o"/>
+      <w:lvlJc w:val="left"/>
+      <w:pPr>
+        <w:ind w:left="5760" w:hanging="360"/>
+      </w:pPr>
+      <w:rPr>
+        <w:rFonts w:ascii="Courier New" w:hAnsi="Courier New" w:cs="Courier New" w:hint="default"/>
+      </w:rPr>
+    </w:lvl>
+    <w:lvl w:ilvl="8" w:tplc="04090005" w:tentative="1">
+      <w:start w:val="1"/>
+      <w:numFmt w:val="bullet"/>
+      <w:lvlText w:val=""/>
+      <w:lvlJc w:val="left"/>
+      <w:pPr>
+        <w:ind w:left="6480" w:hanging="360"/>
+      </w:pPr>
+      <w:rPr>
+        <w:rFonts w:ascii="Wingdings" w:hAnsi="Wingdings" w:hint="default"/>
+      </w:rPr>
+    </w:lvl>
+  </w:abstractNum>
+  <w:abstractNum w:abstractNumId="4" w15:restartNumberingAfterBreak="0">
     <w:nsid w:val="720631CE"/>
     <w:multiLevelType w:val="hybridMultilevel"/>
     <w:tmpl w:val="C9B48FC8"/>
@@ -1794,13 +2130,16 @@
     <w:abstractNumId w:val="1"/>
   </w:num>
   <w:num w:numId="4" w16cid:durableId="274483544">
+    <w:abstractNumId w:val="4"/>
+  </w:num>
+  <w:num w:numId="5" w16cid:durableId="1381854734">
     <w:abstractNumId w:val="3"/>
   </w:num>
 </w:numbering>
 </file>
 
 <file path=word/styles.xml><?xml version="1.0" encoding="utf-8"?>
-<w:styles xmlns:mc="http://schemas.openxmlformats.org/markup-compatibility/2006" xmlns:r="http://schemas.openxmlformats.org/officeDocument/2006/relationships" xmlns:w="http://schemas.openxmlformats.org/wordprocessingml/2006/main" xmlns:w14="http://schemas.microsoft.com/office/word/2010/wordml" xmlns:w15="http://schemas.microsoft.com/office/word/2012/wordml" xmlns:w16cex="http://schemas.microsoft.com/office/word/2018/wordml/cex" xmlns:w16cid="http://schemas.microsoft.com/office/word/2016/wordml/cid" xmlns:w16="http://schemas.microsoft.com/office/word/2018/wordml" xmlns:w16du="http://schemas.microsoft.com/office/word/2023/wordml/word16du" xmlns:w16sdtdh="http://schemas.microsoft.com/office/word/2020/wordml/sdtdatahash" xmlns:w16se="http://schemas.microsoft.com/office/word/2015/wordml/symex" mc:Ignorable="w14 w15 w16se w16cid w16 w16cex w16sdtdh w16du">
+<w:styles xmlns:mc="http://schemas.openxmlformats.org/markup-compatibility/2006" xmlns:r="http://schemas.openxmlformats.org/officeDocument/2006/relationships" xmlns:w="http://schemas.openxmlformats.org/wordprocessingml/2006/main" xmlns:w14="http://schemas.microsoft.com/office/word/2010/wordml" xmlns:w15="http://schemas.microsoft.com/office/word/2012/wordml" xmlns:w16cex="http://schemas.microsoft.com/office/word/2018/wordml/cex" xmlns:w16cid="http://schemas.microsoft.com/office/word/2016/wordml/cid" xmlns:w16="http://schemas.microsoft.com/office/word/2018/wordml" xmlns:w16du="http://schemas.microsoft.com/office/word/2023/wordml/word16du" xmlns:w16sdtdh="http://schemas.microsoft.com/office/word/2020/wordml/sdtdatahash" xmlns:w16sdtfl="http://schemas.microsoft.com/office/word/2024/wordml/sdtformatlock" xmlns:w16se="http://schemas.microsoft.com/office/word/2015/wordml/symex" mc:Ignorable="w14 w15 w16se w16cid w16 w16cex w16sdtdh w16sdtfl w16du">
   <w:docDefaults>
     <w:rPrDefault>
       <w:rPr>

</xml_diff>